<commit_message>
agregando cv en pdf
</commit_message>
<xml_diff>
--- a/curriculum_franco_bernal.docx
+++ b/curriculum_franco_bernal.docx
@@ -11,17 +11,61 @@
       </w:r>
     </w:p>
     <w:p>
-      <w:r>
-        <w:t>Ingeniero en Informática | Desarrollo de Soluciones Web y Móviles</w:t>
-      </w:r>
+      <w:proofErr w:type="spellStart"/>
+      <w:r>
+        <w:t>Ingeniero</w:t>
+      </w:r>
+      <w:proofErr w:type="spellEnd"/>
+      <w:r>
+        <w:t xml:space="preserve"> </w:t>
+      </w:r>
+      <w:proofErr w:type="spellStart"/>
+      <w:r>
+        <w:t>en</w:t>
+      </w:r>
+      <w:proofErr w:type="spellEnd"/>
+      <w:r>
+        <w:t xml:space="preserve"> </w:t>
+      </w:r>
+      <w:proofErr w:type="spellStart"/>
+      <w:r>
+        <w:t>Informática</w:t>
+      </w:r>
+      <w:proofErr w:type="spellEnd"/>
+      <w:r>
+        <w:t xml:space="preserve"> | Desarrollo de </w:t>
+      </w:r>
+      <w:proofErr w:type="spellStart"/>
+      <w:r>
+        <w:t>Soluciones</w:t>
+      </w:r>
+      <w:proofErr w:type="spellEnd"/>
+      <w:r>
+        <w:t xml:space="preserve"> Web y </w:t>
+      </w:r>
+      <w:proofErr w:type="spellStart"/>
+      <w:r>
+        <w:t>Móviles</w:t>
+      </w:r>
+      <w:proofErr w:type="spellEnd"/>
     </w:p>
     <w:p>
       <w:pPr>
         <w:pStyle w:val="Ttulo1"/>
       </w:pPr>
-      <w:r>
-        <w:t>Información de contacto</w:t>
-      </w:r>
+      <w:proofErr w:type="spellStart"/>
+      <w:r>
+        <w:t>Información</w:t>
+      </w:r>
+      <w:proofErr w:type="spellEnd"/>
+      <w:r>
+        <w:t xml:space="preserve"> de </w:t>
+      </w:r>
+      <w:proofErr w:type="spellStart"/>
+      <w:r>
+        <w:t>contacto</w:t>
+      </w:r>
+      <w:proofErr w:type="spellEnd"/>
     </w:p>
     <w:p>
       <w:r>
@@ -30,22 +74,55 @@
     </w:p>
     <w:p>
       <w:r>
-        <w:t>Correo electrónico: franco.bernalgutierrez@gmail.com</w:t>
+        <w:t xml:space="preserve">Correo </w:t>
+      </w:r>
+      <w:proofErr w:type="spellStart"/>
+      <w:r>
+        <w:t>electrónico</w:t>
+      </w:r>
+      <w:proofErr w:type="spellEnd"/>
+      <w:r>
+        <w:t>: franco.bernalgutierrez@gmail.com</w:t>
       </w:r>
     </w:p>
     <w:p>
-      <w:r>
-        <w:t>Teléfono: +56 9 4518 1665</w:t>
+      <w:proofErr w:type="spellStart"/>
+      <w:r>
+        <w:t>Teléfono</w:t>
+      </w:r>
+      <w:proofErr w:type="spellEnd"/>
+      <w:r>
+        <w:t>: +56 9 4518 1665</w:t>
       </w:r>
     </w:p>
     <w:p>
-      <w:r>
-        <w:t>LinkedIn: franco-bernal</w:t>
+      <w:pPr>
+        <w:rPr>
+          <w:i/>
+          <w:iCs/>
+        </w:rPr>
+      </w:pPr>
+      <w:r>
+        <w:t xml:space="preserve">LinkedIn: </w:t>
+      </w:r>
+      <w:r>
+        <w:rPr>
+          <w:i/>
+          <w:iCs/>
+        </w:rPr>
+        <w:t>https://www.linkedin.com/in/franco-bernal/</w:t>
       </w:r>
     </w:p>
     <w:p>
       <w:r>
-        <w:t>GitHub: github.com/franco-bernal</w:t>
+        <w:t xml:space="preserve">GitHub: </w:t>
+      </w:r>
+      <w:r>
+        <w:rPr>
+          <w:i/>
+          <w:iCs/>
+        </w:rPr>
+        <w:t>https://github.com/franco-bernal/</w:t>
       </w:r>
     </w:p>
     <w:p>
@@ -58,235 +135,2691 @@
         <w:t xml:space="preserve">CV online: </w:t>
       </w:r>
       <w:r>
-        <w:t>ruta</w:t>
+        <w:rPr>
+          <w:i/>
+          <w:iCs/>
+        </w:rPr>
+        <w:t>https://franco-bernal.github.io/presentacion/cv.html</w:t>
       </w:r>
     </w:p>
     <w:p>
       <w:pPr>
         <w:pStyle w:val="Ttulo1"/>
       </w:pPr>
+      <w:proofErr w:type="spellStart"/>
       <w:r>
         <w:t>Resumen</w:t>
       </w:r>
+      <w:proofErr w:type="spellEnd"/>
     </w:p>
     <w:p>
       <w:r>
-        <w:t>Soy Ingeniero en Informática con amplia experiencia en el desarrollo de aplicaciones web y móviles, así como en soluciones personalizadas. A lo largo de mi carrera, he trabajado en proyectos que incluyen la creación y mantenimiento de sitios ecommerce (PrestaShop) y la optimización de plataformas en la nube. Me especializo en el desarrollo de aplicaciones a medida (web y móvil), integrando inteligencia artificial, deep learning y data mining para soluciones empresariales. También tengo experiencia en la gestión y diseño de ecommerce, la implementación de procesos ETL y manejo de grandes volúmenes de datos, y la creación de bases de datos escalables y optimizadas. Mi objetivo es ofrecer soluciones tecnológicas integrales que maximicen la eficiencia y seguridad de los sistemas, apoyando a emprendedores y empresas a través de tecnología robusta y escalable.</w:t>
+        <w:t xml:space="preserve">Soy </w:t>
+      </w:r>
+      <w:proofErr w:type="spellStart"/>
+      <w:r>
+        <w:t>Ingeniero</w:t>
+      </w:r>
+      <w:proofErr w:type="spellEnd"/>
+      <w:r>
+        <w:t xml:space="preserve"> </w:t>
+      </w:r>
+      <w:proofErr w:type="spellStart"/>
+      <w:r>
+        <w:t>en</w:t>
+      </w:r>
+      <w:proofErr w:type="spellEnd"/>
+      <w:r>
+        <w:t xml:space="preserve"> </w:t>
+      </w:r>
+      <w:proofErr w:type="spellStart"/>
+      <w:r>
+        <w:t>Informática</w:t>
+      </w:r>
+      <w:proofErr w:type="spellEnd"/>
+      <w:r>
+        <w:t xml:space="preserve"> con </w:t>
+      </w:r>
+      <w:proofErr w:type="spellStart"/>
+      <w:r>
+        <w:t>amplia</w:t>
+      </w:r>
+      <w:proofErr w:type="spellEnd"/>
+      <w:r>
+        <w:t xml:space="preserve"> </w:t>
+      </w:r>
+      <w:proofErr w:type="spellStart"/>
+      <w:r>
+        <w:t>experiencia</w:t>
+      </w:r>
+      <w:proofErr w:type="spellEnd"/>
+      <w:r>
+        <w:t xml:space="preserve"> </w:t>
+      </w:r>
+      <w:proofErr w:type="spellStart"/>
+      <w:r>
+        <w:t>en</w:t>
+      </w:r>
+      <w:proofErr w:type="spellEnd"/>
+      <w:r>
+        <w:t xml:space="preserve"> </w:t>
+      </w:r>
+      <w:proofErr w:type="spellStart"/>
+      <w:r>
+        <w:t>el</w:t>
+      </w:r>
+      <w:proofErr w:type="spellEnd"/>
+      <w:r>
+        <w:t xml:space="preserve"> </w:t>
+      </w:r>
+      <w:proofErr w:type="spellStart"/>
+      <w:r>
+        <w:t>desarrollo</w:t>
+      </w:r>
+      <w:proofErr w:type="spellEnd"/>
+      <w:r>
+        <w:t xml:space="preserve"> de </w:t>
+      </w:r>
+      <w:proofErr w:type="spellStart"/>
+      <w:r>
+        <w:t>aplicaciones</w:t>
+      </w:r>
+      <w:proofErr w:type="spellEnd"/>
+      <w:r>
+        <w:t xml:space="preserve"> web y </w:t>
+      </w:r>
+      <w:proofErr w:type="spellStart"/>
+      <w:r>
+        <w:t>móviles</w:t>
+      </w:r>
+      <w:proofErr w:type="spellEnd"/>
+      <w:r>
+        <w:t xml:space="preserve">, </w:t>
+      </w:r>
+      <w:proofErr w:type="spellStart"/>
+      <w:r>
+        <w:t>así</w:t>
+      </w:r>
+      <w:proofErr w:type="spellEnd"/>
+      <w:r>
+        <w:t xml:space="preserve"> </w:t>
+      </w:r>
+      <w:proofErr w:type="spellStart"/>
+      <w:r>
+        <w:t>como</w:t>
+      </w:r>
+      <w:proofErr w:type="spellEnd"/>
+      <w:r>
+        <w:t xml:space="preserve"> </w:t>
+      </w:r>
+      <w:proofErr w:type="spellStart"/>
+      <w:r>
+        <w:t>en</w:t>
+      </w:r>
+      <w:proofErr w:type="spellEnd"/>
+      <w:r>
+        <w:t xml:space="preserve"> </w:t>
+      </w:r>
+      <w:proofErr w:type="spellStart"/>
+      <w:r>
+        <w:t>soluciones</w:t>
+      </w:r>
+      <w:proofErr w:type="spellEnd"/>
+      <w:r>
+        <w:t xml:space="preserve"> </w:t>
+      </w:r>
+      <w:proofErr w:type="spellStart"/>
+      <w:r>
+        <w:t>personalizadas</w:t>
+      </w:r>
+      <w:proofErr w:type="spellEnd"/>
+      <w:r>
+        <w:t xml:space="preserve">. A lo largo de mi </w:t>
+      </w:r>
+      <w:proofErr w:type="spellStart"/>
+      <w:r>
+        <w:t>carrera</w:t>
+      </w:r>
+      <w:proofErr w:type="spellEnd"/>
+      <w:r>
+        <w:t xml:space="preserve">, he </w:t>
+      </w:r>
+      <w:proofErr w:type="spellStart"/>
+      <w:r>
+        <w:t>trabajado</w:t>
+      </w:r>
+      <w:proofErr w:type="spellEnd"/>
+      <w:r>
+        <w:t xml:space="preserve"> </w:t>
+      </w:r>
+      <w:proofErr w:type="spellStart"/>
+      <w:r>
+        <w:t>en</w:t>
+      </w:r>
+      <w:proofErr w:type="spellEnd"/>
+      <w:r>
+        <w:t xml:space="preserve"> </w:t>
+      </w:r>
+      <w:proofErr w:type="spellStart"/>
+      <w:r>
+        <w:t>proyectos</w:t>
+      </w:r>
+      <w:proofErr w:type="spellEnd"/>
+      <w:r>
+        <w:t xml:space="preserve"> que </w:t>
+      </w:r>
+      <w:proofErr w:type="spellStart"/>
+      <w:r>
+        <w:t>incluyen</w:t>
+      </w:r>
+      <w:proofErr w:type="spellEnd"/>
+      <w:r>
+        <w:t xml:space="preserve"> la </w:t>
+      </w:r>
+      <w:proofErr w:type="spellStart"/>
+      <w:r>
+        <w:t>creación</w:t>
+      </w:r>
+      <w:proofErr w:type="spellEnd"/>
+      <w:r>
+        <w:t xml:space="preserve"> y </w:t>
+      </w:r>
+      <w:proofErr w:type="spellStart"/>
+      <w:r>
+        <w:t>mantenimiento</w:t>
+      </w:r>
+      <w:proofErr w:type="spellEnd"/>
+      <w:r>
+        <w:t xml:space="preserve"> de sitios ecommerce (</w:t>
+      </w:r>
+      <w:proofErr w:type="spellStart"/>
+      <w:r>
+        <w:t>PrestaShop</w:t>
+      </w:r>
+      <w:proofErr w:type="spellEnd"/>
+      <w:r>
+        <w:t xml:space="preserve">) y la </w:t>
+      </w:r>
+      <w:proofErr w:type="spellStart"/>
+      <w:r>
+        <w:t>optimización</w:t>
+      </w:r>
+      <w:proofErr w:type="spellEnd"/>
+      <w:r>
+        <w:t xml:space="preserve"> de </w:t>
+      </w:r>
+      <w:proofErr w:type="spellStart"/>
+      <w:r>
+        <w:t>plataformas</w:t>
+      </w:r>
+      <w:proofErr w:type="spellEnd"/>
+      <w:r>
+        <w:t xml:space="preserve"> </w:t>
+      </w:r>
+      <w:proofErr w:type="spellStart"/>
+      <w:r>
+        <w:t>en</w:t>
+      </w:r>
+      <w:proofErr w:type="spellEnd"/>
+      <w:r>
+        <w:t xml:space="preserve"> la </w:t>
+      </w:r>
+      <w:proofErr w:type="spellStart"/>
+      <w:r>
+        <w:t>nube</w:t>
+      </w:r>
+      <w:proofErr w:type="spellEnd"/>
+      <w:r>
+        <w:t xml:space="preserve">. Me </w:t>
+      </w:r>
+      <w:proofErr w:type="spellStart"/>
+      <w:r>
+        <w:t>especializo</w:t>
+      </w:r>
+      <w:proofErr w:type="spellEnd"/>
+      <w:r>
+        <w:t xml:space="preserve"> </w:t>
+      </w:r>
+      <w:proofErr w:type="spellStart"/>
+      <w:r>
+        <w:t>en</w:t>
+      </w:r>
+      <w:proofErr w:type="spellEnd"/>
+      <w:r>
+        <w:t xml:space="preserve"> </w:t>
+      </w:r>
+      <w:proofErr w:type="spellStart"/>
+      <w:r>
+        <w:t>el</w:t>
+      </w:r>
+      <w:proofErr w:type="spellEnd"/>
+      <w:r>
+        <w:t xml:space="preserve"> </w:t>
+      </w:r>
+      <w:proofErr w:type="spellStart"/>
+      <w:r>
+        <w:t>desarrollo</w:t>
+      </w:r>
+      <w:proofErr w:type="spellEnd"/>
+      <w:r>
+        <w:t xml:space="preserve"> de </w:t>
+      </w:r>
+      <w:proofErr w:type="spellStart"/>
+      <w:r>
+        <w:t>aplicaciones</w:t>
+      </w:r>
+      <w:proofErr w:type="spellEnd"/>
+      <w:r>
+        <w:t xml:space="preserve"> a </w:t>
+      </w:r>
+      <w:proofErr w:type="spellStart"/>
+      <w:r>
+        <w:t>medida</w:t>
+      </w:r>
+      <w:proofErr w:type="spellEnd"/>
+      <w:r>
+        <w:t xml:space="preserve"> (web y </w:t>
+      </w:r>
+      <w:proofErr w:type="spellStart"/>
+      <w:r>
+        <w:t>móvil</w:t>
+      </w:r>
+      <w:proofErr w:type="spellEnd"/>
+      <w:r>
+        <w:t xml:space="preserve">), </w:t>
+      </w:r>
+      <w:proofErr w:type="spellStart"/>
+      <w:r>
+        <w:t>integrando</w:t>
+      </w:r>
+      <w:proofErr w:type="spellEnd"/>
+      <w:r>
+        <w:t xml:space="preserve"> </w:t>
+      </w:r>
+      <w:proofErr w:type="spellStart"/>
+      <w:r>
+        <w:t>inteligencia</w:t>
+      </w:r>
+      <w:proofErr w:type="spellEnd"/>
+      <w:r>
+        <w:t xml:space="preserve"> artificial, deep learning y data mining para </w:t>
+      </w:r>
+      <w:proofErr w:type="spellStart"/>
+      <w:r>
+        <w:t>soluciones</w:t>
+      </w:r>
+      <w:proofErr w:type="spellEnd"/>
+      <w:r>
+        <w:t xml:space="preserve"> </w:t>
+      </w:r>
+      <w:proofErr w:type="spellStart"/>
+      <w:r>
+        <w:t>empresariales</w:t>
+      </w:r>
+      <w:proofErr w:type="spellEnd"/>
+      <w:r>
+        <w:t xml:space="preserve">. </w:t>
+      </w:r>
+      <w:proofErr w:type="spellStart"/>
+      <w:r>
+        <w:t>También</w:t>
+      </w:r>
+      <w:proofErr w:type="spellEnd"/>
+      <w:r>
+        <w:t xml:space="preserve"> </w:t>
+      </w:r>
+      <w:proofErr w:type="spellStart"/>
+      <w:r>
+        <w:t>tengo</w:t>
+      </w:r>
+      <w:proofErr w:type="spellEnd"/>
+      <w:r>
+        <w:t xml:space="preserve"> </w:t>
+      </w:r>
+      <w:proofErr w:type="spellStart"/>
+      <w:r>
+        <w:t>experiencia</w:t>
+      </w:r>
+      <w:proofErr w:type="spellEnd"/>
+      <w:r>
+        <w:t xml:space="preserve"> </w:t>
+      </w:r>
+      <w:proofErr w:type="spellStart"/>
+      <w:r>
+        <w:t>en</w:t>
+      </w:r>
+      <w:proofErr w:type="spellEnd"/>
+      <w:r>
+        <w:t xml:space="preserve"> la </w:t>
+      </w:r>
+      <w:proofErr w:type="spellStart"/>
+      <w:r>
+        <w:t>gestión</w:t>
+      </w:r>
+      <w:proofErr w:type="spellEnd"/>
+      <w:r>
+        <w:t xml:space="preserve"> y </w:t>
+      </w:r>
+      <w:proofErr w:type="spellStart"/>
+      <w:r>
+        <w:t>diseño</w:t>
+      </w:r>
+      <w:proofErr w:type="spellEnd"/>
+      <w:r>
+        <w:t xml:space="preserve"> de ecommerce, la </w:t>
+      </w:r>
+      <w:proofErr w:type="spellStart"/>
+      <w:r>
+        <w:t>implementación</w:t>
+      </w:r>
+      <w:proofErr w:type="spellEnd"/>
+      <w:r>
+        <w:t xml:space="preserve"> de </w:t>
+      </w:r>
+      <w:proofErr w:type="spellStart"/>
+      <w:r>
+        <w:t>procesos</w:t>
+      </w:r>
+      <w:proofErr w:type="spellEnd"/>
+      <w:r>
+        <w:t xml:space="preserve"> ETL y </w:t>
+      </w:r>
+      <w:proofErr w:type="spellStart"/>
+      <w:r>
+        <w:t>manejo</w:t>
+      </w:r>
+      <w:proofErr w:type="spellEnd"/>
+      <w:r>
+        <w:t xml:space="preserve"> de </w:t>
+      </w:r>
+      <w:proofErr w:type="spellStart"/>
+      <w:r>
+        <w:t>grandes</w:t>
+      </w:r>
+      <w:proofErr w:type="spellEnd"/>
+      <w:r>
+        <w:t xml:space="preserve"> </w:t>
+      </w:r>
+      <w:proofErr w:type="spellStart"/>
+      <w:r>
+        <w:t>volúmenes</w:t>
+      </w:r>
+      <w:proofErr w:type="spellEnd"/>
+      <w:r>
+        <w:t xml:space="preserve"> de </w:t>
+      </w:r>
+      <w:proofErr w:type="spellStart"/>
+      <w:r>
+        <w:t>datos</w:t>
+      </w:r>
+      <w:proofErr w:type="spellEnd"/>
+      <w:r>
+        <w:t xml:space="preserve">, y la </w:t>
+      </w:r>
+      <w:proofErr w:type="spellStart"/>
+      <w:r>
+        <w:t>creación</w:t>
+      </w:r>
+      <w:proofErr w:type="spellEnd"/>
+      <w:r>
+        <w:t xml:space="preserve"> de bases de </w:t>
+      </w:r>
+      <w:proofErr w:type="spellStart"/>
+      <w:r>
+        <w:t>datos</w:t>
+      </w:r>
+      <w:proofErr w:type="spellEnd"/>
+      <w:r>
+        <w:t xml:space="preserve"> </w:t>
+      </w:r>
+      <w:proofErr w:type="spellStart"/>
+      <w:r>
+        <w:t>escalables</w:t>
+      </w:r>
+      <w:proofErr w:type="spellEnd"/>
+      <w:r>
+        <w:t xml:space="preserve"> y </w:t>
+      </w:r>
+      <w:proofErr w:type="spellStart"/>
+      <w:r>
+        <w:t>optimizadas</w:t>
+      </w:r>
+      <w:proofErr w:type="spellEnd"/>
+      <w:r>
+        <w:t xml:space="preserve">. Mi </w:t>
+      </w:r>
+      <w:proofErr w:type="spellStart"/>
+      <w:r>
+        <w:t>objetivo</w:t>
+      </w:r>
+      <w:proofErr w:type="spellEnd"/>
+      <w:r>
+        <w:t xml:space="preserve"> es </w:t>
+      </w:r>
+      <w:proofErr w:type="spellStart"/>
+      <w:r>
+        <w:t>ofrecer</w:t>
+      </w:r>
+      <w:proofErr w:type="spellEnd"/>
+      <w:r>
+        <w:t xml:space="preserve"> </w:t>
+      </w:r>
+      <w:proofErr w:type="spellStart"/>
+      <w:r>
+        <w:t>soluciones</w:t>
+      </w:r>
+      <w:proofErr w:type="spellEnd"/>
+      <w:r>
+        <w:t xml:space="preserve"> </w:t>
+      </w:r>
+      <w:proofErr w:type="spellStart"/>
+      <w:r>
+        <w:t>tecnológicas</w:t>
+      </w:r>
+      <w:proofErr w:type="spellEnd"/>
+      <w:r>
+        <w:t xml:space="preserve"> </w:t>
+      </w:r>
+      <w:proofErr w:type="spellStart"/>
+      <w:r>
+        <w:t>integrales</w:t>
+      </w:r>
+      <w:proofErr w:type="spellEnd"/>
+      <w:r>
+        <w:t xml:space="preserve"> que </w:t>
+      </w:r>
+      <w:proofErr w:type="spellStart"/>
+      <w:r>
+        <w:t>maximicen</w:t>
+      </w:r>
+      <w:proofErr w:type="spellEnd"/>
+      <w:r>
+        <w:t xml:space="preserve"> la </w:t>
+      </w:r>
+      <w:proofErr w:type="spellStart"/>
+      <w:r>
+        <w:t>eficiencia</w:t>
+      </w:r>
+      <w:proofErr w:type="spellEnd"/>
+      <w:r>
+        <w:t xml:space="preserve"> y </w:t>
+      </w:r>
+      <w:proofErr w:type="spellStart"/>
+      <w:r>
+        <w:t>seguridad</w:t>
+      </w:r>
+      <w:proofErr w:type="spellEnd"/>
+      <w:r>
+        <w:t xml:space="preserve"> de </w:t>
+      </w:r>
+      <w:proofErr w:type="spellStart"/>
+      <w:r>
+        <w:t>los</w:t>
+      </w:r>
+      <w:proofErr w:type="spellEnd"/>
+      <w:r>
+        <w:t xml:space="preserve"> </w:t>
+      </w:r>
+      <w:proofErr w:type="spellStart"/>
+      <w:r>
+        <w:t>sistemas</w:t>
+      </w:r>
+      <w:proofErr w:type="spellEnd"/>
+      <w:r>
+        <w:t xml:space="preserve">, </w:t>
+      </w:r>
+      <w:proofErr w:type="spellStart"/>
+      <w:r>
+        <w:t>apoyando</w:t>
+      </w:r>
+      <w:proofErr w:type="spellEnd"/>
+      <w:r>
+        <w:t xml:space="preserve"> </w:t>
+      </w:r>
+      <w:proofErr w:type="gramStart"/>
+      <w:r>
+        <w:t>a</w:t>
+      </w:r>
+      <w:proofErr w:type="gramEnd"/>
+      <w:r>
+        <w:t xml:space="preserve"> </w:t>
+      </w:r>
+      <w:proofErr w:type="spellStart"/>
+      <w:r>
+        <w:t>emprendedores</w:t>
+      </w:r>
+      <w:proofErr w:type="spellEnd"/>
+      <w:r>
+        <w:t xml:space="preserve"> y </w:t>
+      </w:r>
+      <w:proofErr w:type="spellStart"/>
+      <w:r>
+        <w:t>empresas</w:t>
+      </w:r>
+      <w:proofErr w:type="spellEnd"/>
+      <w:r>
+        <w:t xml:space="preserve"> a </w:t>
+      </w:r>
+      <w:proofErr w:type="spellStart"/>
+      <w:r>
+        <w:t>través</w:t>
+      </w:r>
+      <w:proofErr w:type="spellEnd"/>
+      <w:r>
+        <w:t xml:space="preserve"> de </w:t>
+      </w:r>
+      <w:proofErr w:type="spellStart"/>
+      <w:r>
+        <w:t>tecnología</w:t>
+      </w:r>
+      <w:proofErr w:type="spellEnd"/>
+      <w:r>
+        <w:t xml:space="preserve"> robusta y </w:t>
+      </w:r>
+      <w:proofErr w:type="spellStart"/>
+      <w:r>
+        <w:t>escalable</w:t>
+      </w:r>
+      <w:proofErr w:type="spellEnd"/>
+      <w:r>
+        <w:t>.</w:t>
       </w:r>
     </w:p>
     <w:p>
       <w:pPr>
         <w:pStyle w:val="Ttulo1"/>
       </w:pPr>
+      <w:proofErr w:type="spellStart"/>
       <w:r>
         <w:t>Estudios</w:t>
       </w:r>
+      <w:proofErr w:type="spellEnd"/>
     </w:p>
     <w:p>
       <w:r>
-        <w:t>Duoc UC - Sede Maipú</w:t>
-      </w:r>
+        <w:t xml:space="preserve">Duoc UC - </w:t>
+      </w:r>
+      <w:proofErr w:type="spellStart"/>
+      <w:r>
+        <w:t>Sede</w:t>
+      </w:r>
+      <w:proofErr w:type="spellEnd"/>
+      <w:r>
+        <w:t xml:space="preserve"> </w:t>
+      </w:r>
+      <w:proofErr w:type="spellStart"/>
+      <w:r>
+        <w:t>Maipú</w:t>
+      </w:r>
+      <w:proofErr w:type="spellEnd"/>
     </w:p>
     <w:p>
-      <w:r>
-        <w:t>Ingeniero en Informática</w:t>
-      </w:r>
+      <w:proofErr w:type="spellStart"/>
+      <w:r>
+        <w:t>Ingeniero</w:t>
+      </w:r>
+      <w:proofErr w:type="spellEnd"/>
+      <w:r>
+        <w:t xml:space="preserve"> </w:t>
+      </w:r>
+      <w:proofErr w:type="spellStart"/>
+      <w:r>
+        <w:t>en</w:t>
+      </w:r>
+      <w:proofErr w:type="spellEnd"/>
+      <w:r>
+        <w:t xml:space="preserve"> </w:t>
+      </w:r>
+      <w:proofErr w:type="spellStart"/>
+      <w:r>
+        <w:t>Informática</w:t>
+      </w:r>
+      <w:proofErr w:type="spellEnd"/>
     </w:p>
     <w:p>
-      <w:r>
-        <w:t>Enero 2021 - Junio 2024</w:t>
+      <w:proofErr w:type="spellStart"/>
+      <w:r>
+        <w:t>Enero</w:t>
+      </w:r>
+      <w:proofErr w:type="spellEnd"/>
+      <w:r>
+        <w:t xml:space="preserve"> 2021 - Junio 2024</w:t>
       </w:r>
     </w:p>
     <w:p>
       <w:r>
-        <w:t>Duoc UC - Sede Maipú</w:t>
-      </w:r>
+        <w:t xml:space="preserve">Duoc UC - </w:t>
+      </w:r>
+      <w:proofErr w:type="spellStart"/>
+      <w:r>
+        <w:t>Sede</w:t>
+      </w:r>
+      <w:proofErr w:type="spellEnd"/>
+      <w:r>
+        <w:t xml:space="preserve"> </w:t>
+      </w:r>
+      <w:proofErr w:type="spellStart"/>
+      <w:r>
+        <w:t>Maipú</w:t>
+      </w:r>
+      <w:proofErr w:type="spellEnd"/>
     </w:p>
     <w:p>
-      <w:r>
-        <w:t>Analista Programador, Análisis y Programación de Software</w:t>
+      <w:proofErr w:type="spellStart"/>
+      <w:r>
+        <w:t>Analista</w:t>
+      </w:r>
+      <w:proofErr w:type="spellEnd"/>
+      <w:r>
+        <w:t xml:space="preserve"> </w:t>
+      </w:r>
+      <w:proofErr w:type="spellStart"/>
+      <w:r>
+        <w:t>Programador</w:t>
+      </w:r>
+      <w:proofErr w:type="spellEnd"/>
+      <w:r>
+        <w:t xml:space="preserve">, </w:t>
+      </w:r>
+      <w:proofErr w:type="spellStart"/>
+      <w:r>
+        <w:t>Análisis</w:t>
+      </w:r>
+      <w:proofErr w:type="spellEnd"/>
+      <w:r>
+        <w:t xml:space="preserve"> y </w:t>
+      </w:r>
+      <w:proofErr w:type="spellStart"/>
+      <w:r>
+        <w:t>Programación</w:t>
+      </w:r>
+      <w:proofErr w:type="spellEnd"/>
+      <w:r>
+        <w:t xml:space="preserve"> de Software</w:t>
       </w:r>
     </w:p>
     <w:p>
       <w:r>
-        <w:t>2018 - 2020 (Titulado)</w:t>
+        <w:t>2018 - 2020 (</w:t>
+      </w:r>
+      <w:proofErr w:type="spellStart"/>
+      <w:r>
+        <w:t>Titulado</w:t>
+      </w:r>
+      <w:proofErr w:type="spellEnd"/>
+      <w:r>
+        <w:t>)</w:t>
       </w:r>
     </w:p>
     <w:p>
       <w:pPr>
         <w:pStyle w:val="Ttulo1"/>
       </w:pPr>
+      <w:proofErr w:type="spellStart"/>
       <w:r>
         <w:lastRenderedPageBreak/>
-        <w:t>Resumen de Tecnologías</w:t>
-      </w:r>
+        <w:t>Resumen</w:t>
+      </w:r>
+      <w:proofErr w:type="spellEnd"/>
+      <w:r>
+        <w:t xml:space="preserve"> de </w:t>
+      </w:r>
+      <w:proofErr w:type="spellStart"/>
+      <w:r>
+        <w:t>Tecnologías</w:t>
+      </w:r>
+      <w:proofErr w:type="spellEnd"/>
     </w:p>
     <w:p>
       <w:r>
-        <w:t>Python (Flask, Django), PHP (Laravel, Prestashop, Wordpress), JavaScript (Vanilla, jQuery, Node.js, Express.js, React.js), Desarrollo de aplicaciones móviles (Android, Responsive, Java), Consumo y desarrollo de API (REST, GraphQL), Machine Learning, Deep Learning, Data Mining, Base de datos (MySQL, MongoDB, Oracle, SQL Server), Desarrollo en la nube (AWS, Azure, Ubuntu, CentOS, GCP), Testing de software y QA (JUnit, Selenium), ETL y manejo de grandes volúmenes de datos, Inglés (competencias técnicas avanzadas)</w:t>
+        <w:t xml:space="preserve">Python (Flask, Django), PHP (Laravel, </w:t>
+      </w:r>
+      <w:proofErr w:type="spellStart"/>
+      <w:r>
+        <w:t>Prestashop</w:t>
+      </w:r>
+      <w:proofErr w:type="spellEnd"/>
+      <w:r>
+        <w:t xml:space="preserve">, </w:t>
+      </w:r>
+      <w:proofErr w:type="spellStart"/>
+      <w:r>
+        <w:t>Wordpress</w:t>
+      </w:r>
+      <w:proofErr w:type="spellEnd"/>
+      <w:r>
+        <w:t xml:space="preserve">), JavaScript (Vanilla, jQuery, Node.js, Express.js, React.js), Desarrollo de </w:t>
+      </w:r>
+      <w:proofErr w:type="spellStart"/>
+      <w:r>
+        <w:t>aplicaciones</w:t>
+      </w:r>
+      <w:proofErr w:type="spellEnd"/>
+      <w:r>
+        <w:t xml:space="preserve"> </w:t>
+      </w:r>
+      <w:proofErr w:type="spellStart"/>
+      <w:r>
+        <w:t>móviles</w:t>
+      </w:r>
+      <w:proofErr w:type="spellEnd"/>
+      <w:r>
+        <w:t xml:space="preserve"> (Android, Responsive, Java), </w:t>
+      </w:r>
+      <w:proofErr w:type="spellStart"/>
+      <w:r>
+        <w:t>Consumo</w:t>
+      </w:r>
+      <w:proofErr w:type="spellEnd"/>
+      <w:r>
+        <w:t xml:space="preserve"> y </w:t>
+      </w:r>
+      <w:proofErr w:type="spellStart"/>
+      <w:r>
+        <w:t>desarrollo</w:t>
+      </w:r>
+      <w:proofErr w:type="spellEnd"/>
+      <w:r>
+        <w:t xml:space="preserve"> de API (REST, </w:t>
+      </w:r>
+      <w:proofErr w:type="spellStart"/>
+      <w:r>
+        <w:t>GraphQL</w:t>
+      </w:r>
+      <w:proofErr w:type="spellEnd"/>
+      <w:r>
+        <w:t xml:space="preserve">), Machine Learning, Deep Learning, Data Mining, Base de </w:t>
+      </w:r>
+      <w:proofErr w:type="spellStart"/>
+      <w:r>
+        <w:t>datos</w:t>
+      </w:r>
+      <w:proofErr w:type="spellEnd"/>
+      <w:r>
+        <w:t xml:space="preserve"> (MySQL, MongoDB, Oracle, SQL Server), Desarrollo </w:t>
+      </w:r>
+      <w:proofErr w:type="spellStart"/>
+      <w:r>
+        <w:t>en</w:t>
+      </w:r>
+      <w:proofErr w:type="spellEnd"/>
+      <w:r>
+        <w:t xml:space="preserve"> la </w:t>
+      </w:r>
+      <w:proofErr w:type="spellStart"/>
+      <w:r>
+        <w:t>nube</w:t>
+      </w:r>
+      <w:proofErr w:type="spellEnd"/>
+      <w:r>
+        <w:t xml:space="preserve"> (AWS, Azure, Ubuntu, CentOS, GCP), Testing de software y QA (JUnit, Selenium), ETL y </w:t>
+      </w:r>
+      <w:proofErr w:type="spellStart"/>
+      <w:r>
+        <w:t>manejo</w:t>
+      </w:r>
+      <w:proofErr w:type="spellEnd"/>
+      <w:r>
+        <w:t xml:space="preserve"> de </w:t>
+      </w:r>
+      <w:proofErr w:type="spellStart"/>
+      <w:r>
+        <w:t>grandes</w:t>
+      </w:r>
+      <w:proofErr w:type="spellEnd"/>
+      <w:r>
+        <w:t xml:space="preserve"> </w:t>
+      </w:r>
+      <w:proofErr w:type="spellStart"/>
+      <w:r>
+        <w:t>volúmenes</w:t>
+      </w:r>
+      <w:proofErr w:type="spellEnd"/>
+      <w:r>
+        <w:t xml:space="preserve"> de </w:t>
+      </w:r>
+      <w:proofErr w:type="spellStart"/>
+      <w:r>
+        <w:t>datos</w:t>
+      </w:r>
+      <w:proofErr w:type="spellEnd"/>
+      <w:r>
+        <w:t xml:space="preserve">, </w:t>
+      </w:r>
+      <w:proofErr w:type="spellStart"/>
+      <w:r>
+        <w:t>Inglés</w:t>
+      </w:r>
+      <w:proofErr w:type="spellEnd"/>
+      <w:r>
+        <w:t xml:space="preserve"> (</w:t>
+      </w:r>
+      <w:proofErr w:type="spellStart"/>
+      <w:r>
+        <w:t>competencias</w:t>
+      </w:r>
+      <w:proofErr w:type="spellEnd"/>
+      <w:r>
+        <w:t xml:space="preserve"> </w:t>
+      </w:r>
+      <w:proofErr w:type="spellStart"/>
+      <w:r>
+        <w:t>técnicas</w:t>
+      </w:r>
+      <w:proofErr w:type="spellEnd"/>
+      <w:r>
+        <w:t xml:space="preserve"> </w:t>
+      </w:r>
+      <w:proofErr w:type="spellStart"/>
+      <w:r>
+        <w:t>avanzadas</w:t>
+      </w:r>
+      <w:proofErr w:type="spellEnd"/>
+      <w:r>
+        <w:t>)</w:t>
       </w:r>
     </w:p>
     <w:p>
       <w:pPr>
         <w:pStyle w:val="Ttulo1"/>
       </w:pPr>
-      <w:r>
-        <w:t>Experiencia laboral</w:t>
-      </w:r>
+      <w:proofErr w:type="spellStart"/>
+      <w:r>
+        <w:t>Experiencia</w:t>
+      </w:r>
+      <w:proofErr w:type="spellEnd"/>
+      <w:r>
+        <w:t xml:space="preserve"> </w:t>
+      </w:r>
+      <w:proofErr w:type="spellStart"/>
+      <w:r>
+        <w:t>laboral</w:t>
+      </w:r>
+      <w:proofErr w:type="spellEnd"/>
     </w:p>
     <w:p>
-      <w:r>
-        <w:t>Fábrica de Calzados Gino S.A. | Full-stack Developer (Septiembre 2021 - Presente)</w:t>
+      <w:proofErr w:type="spellStart"/>
+      <w:r>
+        <w:t>Fábrica</w:t>
+      </w:r>
+      <w:proofErr w:type="spellEnd"/>
+      <w:r>
+        <w:t xml:space="preserve"> de </w:t>
+      </w:r>
+      <w:proofErr w:type="spellStart"/>
+      <w:r>
+        <w:t>Calzados</w:t>
+      </w:r>
+      <w:proofErr w:type="spellEnd"/>
+      <w:r>
+        <w:t xml:space="preserve"> Gino S.A. | Full-stack Developer (</w:t>
+      </w:r>
+      <w:proofErr w:type="spellStart"/>
+      <w:r>
+        <w:t>Septiembre</w:t>
+      </w:r>
+      <w:proofErr w:type="spellEnd"/>
+      <w:r>
+        <w:t xml:space="preserve"> 2021 - </w:t>
+      </w:r>
+      <w:proofErr w:type="spellStart"/>
+      <w:r>
+        <w:t>Presente</w:t>
+      </w:r>
+      <w:proofErr w:type="spellEnd"/>
+      <w:r>
+        <w:t>)</w:t>
       </w:r>
     </w:p>
     <w:p>
       <w:pPr>
         <w:pStyle w:val="Ttulo2"/>
       </w:pPr>
-      <w:r>
-        <w:t>Descripción del cargo:</w:t>
+      <w:proofErr w:type="spellStart"/>
+      <w:r>
+        <w:t>Descripción</w:t>
+      </w:r>
+      <w:proofErr w:type="spellEnd"/>
+      <w:r>
+        <w:t xml:space="preserve"> del cargo:</w:t>
       </w:r>
     </w:p>
     <w:p>
       <w:r>
-        <w:t>En Fábrica de Calzados Gino S.A., me he desempeñado como Full-stack Developer, participando activamente en el desarrollo y mantenimiento de varios sitios web, incluyendo plataformas ecommerce y sistemas de gestión interna. Utilizo un stack tecnológico variado que incluye HTML5, CSS3, JavaScript (Vanilla, jQuery), Node.js, Python y bases de datos MySQL, lo que me permite abordar tanto el frontend como el backend de los proyectos.</w:t>
+        <w:t xml:space="preserve">En </w:t>
+      </w:r>
+      <w:proofErr w:type="spellStart"/>
+      <w:r>
+        <w:t>Fábrica</w:t>
+      </w:r>
+      <w:proofErr w:type="spellEnd"/>
+      <w:r>
+        <w:t xml:space="preserve"> de </w:t>
+      </w:r>
+      <w:proofErr w:type="spellStart"/>
+      <w:r>
+        <w:t>Calzados</w:t>
+      </w:r>
+      <w:proofErr w:type="spellEnd"/>
+      <w:r>
+        <w:t xml:space="preserve"> Gino S.A., me he </w:t>
+      </w:r>
+      <w:proofErr w:type="spellStart"/>
+      <w:r>
+        <w:t>desempeñado</w:t>
+      </w:r>
+      <w:proofErr w:type="spellEnd"/>
+      <w:r>
+        <w:t xml:space="preserve"> </w:t>
+      </w:r>
+      <w:proofErr w:type="spellStart"/>
+      <w:r>
+        <w:t>como</w:t>
+      </w:r>
+      <w:proofErr w:type="spellEnd"/>
+      <w:r>
+        <w:t xml:space="preserve"> Full-stack Developer, </w:t>
+      </w:r>
+      <w:proofErr w:type="spellStart"/>
+      <w:r>
+        <w:t>participando</w:t>
+      </w:r>
+      <w:proofErr w:type="spellEnd"/>
+      <w:r>
+        <w:t xml:space="preserve"> </w:t>
+      </w:r>
+      <w:proofErr w:type="spellStart"/>
+      <w:r>
+        <w:t>activamente</w:t>
+      </w:r>
+      <w:proofErr w:type="spellEnd"/>
+      <w:r>
+        <w:t xml:space="preserve"> </w:t>
+      </w:r>
+      <w:proofErr w:type="spellStart"/>
+      <w:r>
+        <w:t>en</w:t>
+      </w:r>
+      <w:proofErr w:type="spellEnd"/>
+      <w:r>
+        <w:t xml:space="preserve"> </w:t>
+      </w:r>
+      <w:proofErr w:type="spellStart"/>
+      <w:r>
+        <w:t>el</w:t>
+      </w:r>
+      <w:proofErr w:type="spellEnd"/>
+      <w:r>
+        <w:t xml:space="preserve"> </w:t>
+      </w:r>
+      <w:proofErr w:type="spellStart"/>
+      <w:r>
+        <w:t>desarrollo</w:t>
+      </w:r>
+      <w:proofErr w:type="spellEnd"/>
+      <w:r>
+        <w:t xml:space="preserve"> y </w:t>
+      </w:r>
+      <w:proofErr w:type="spellStart"/>
+      <w:r>
+        <w:t>mantenimiento</w:t>
+      </w:r>
+      <w:proofErr w:type="spellEnd"/>
+      <w:r>
+        <w:t xml:space="preserve"> de </w:t>
+      </w:r>
+      <w:proofErr w:type="spellStart"/>
+      <w:r>
+        <w:t>varios</w:t>
+      </w:r>
+      <w:proofErr w:type="spellEnd"/>
+      <w:r>
+        <w:t xml:space="preserve"> sitios web, </w:t>
+      </w:r>
+      <w:proofErr w:type="spellStart"/>
+      <w:r>
+        <w:t>incluyendo</w:t>
+      </w:r>
+      <w:proofErr w:type="spellEnd"/>
+      <w:r>
+        <w:t xml:space="preserve"> </w:t>
+      </w:r>
+      <w:proofErr w:type="spellStart"/>
+      <w:r>
+        <w:t>plataformas</w:t>
+      </w:r>
+      <w:proofErr w:type="spellEnd"/>
+      <w:r>
+        <w:t xml:space="preserve"> ecommerce y </w:t>
+      </w:r>
+      <w:proofErr w:type="spellStart"/>
+      <w:r>
+        <w:t>sistemas</w:t>
+      </w:r>
+      <w:proofErr w:type="spellEnd"/>
+      <w:r>
+        <w:t xml:space="preserve"> de </w:t>
+      </w:r>
+      <w:proofErr w:type="spellStart"/>
+      <w:r>
+        <w:t>gestión</w:t>
+      </w:r>
+      <w:proofErr w:type="spellEnd"/>
+      <w:r>
+        <w:t xml:space="preserve"> interna. </w:t>
+      </w:r>
+      <w:proofErr w:type="spellStart"/>
+      <w:r>
+        <w:t>Utilizo</w:t>
+      </w:r>
+      <w:proofErr w:type="spellEnd"/>
+      <w:r>
+        <w:t xml:space="preserve"> </w:t>
+      </w:r>
+      <w:proofErr w:type="gramStart"/>
+      <w:r>
+        <w:t>un stack</w:t>
+      </w:r>
+      <w:proofErr w:type="gramEnd"/>
+      <w:r>
+        <w:t xml:space="preserve"> </w:t>
+      </w:r>
+      <w:proofErr w:type="spellStart"/>
+      <w:r>
+        <w:t>tecnológico</w:t>
+      </w:r>
+      <w:proofErr w:type="spellEnd"/>
+      <w:r>
+        <w:t xml:space="preserve"> </w:t>
+      </w:r>
+      <w:proofErr w:type="spellStart"/>
+      <w:r>
+        <w:t>variado</w:t>
+      </w:r>
+      <w:proofErr w:type="spellEnd"/>
+      <w:r>
+        <w:t xml:space="preserve"> que </w:t>
+      </w:r>
+      <w:proofErr w:type="spellStart"/>
+      <w:r>
+        <w:t>incluye</w:t>
+      </w:r>
+      <w:proofErr w:type="spellEnd"/>
+      <w:r>
+        <w:t xml:space="preserve"> HTML5, CSS3, JavaScript (Vanilla, jQuery), Node.js, Python y bases de </w:t>
+      </w:r>
+      <w:proofErr w:type="spellStart"/>
+      <w:r>
+        <w:t>datos</w:t>
+      </w:r>
+      <w:proofErr w:type="spellEnd"/>
+      <w:r>
+        <w:t xml:space="preserve"> MySQL, lo que me </w:t>
+      </w:r>
+      <w:proofErr w:type="spellStart"/>
+      <w:r>
+        <w:t>permite</w:t>
+      </w:r>
+      <w:proofErr w:type="spellEnd"/>
+      <w:r>
+        <w:t xml:space="preserve"> </w:t>
+      </w:r>
+      <w:proofErr w:type="spellStart"/>
+      <w:r>
+        <w:t>abordar</w:t>
+      </w:r>
+      <w:proofErr w:type="spellEnd"/>
+      <w:r>
+        <w:t xml:space="preserve"> tanto </w:t>
+      </w:r>
+      <w:proofErr w:type="spellStart"/>
+      <w:r>
+        <w:t>el</w:t>
+      </w:r>
+      <w:proofErr w:type="spellEnd"/>
+      <w:r>
+        <w:t xml:space="preserve"> frontend </w:t>
+      </w:r>
+      <w:proofErr w:type="spellStart"/>
+      <w:r>
+        <w:t>como</w:t>
+      </w:r>
+      <w:proofErr w:type="spellEnd"/>
+      <w:r>
+        <w:t xml:space="preserve"> </w:t>
+      </w:r>
+      <w:proofErr w:type="spellStart"/>
+      <w:r>
+        <w:t>el</w:t>
+      </w:r>
+      <w:proofErr w:type="spellEnd"/>
+      <w:r>
+        <w:t xml:space="preserve"> backend de </w:t>
+      </w:r>
+      <w:proofErr w:type="spellStart"/>
+      <w:r>
+        <w:t>los</w:t>
+      </w:r>
+      <w:proofErr w:type="spellEnd"/>
+      <w:r>
+        <w:t xml:space="preserve"> </w:t>
+      </w:r>
+      <w:proofErr w:type="spellStart"/>
+      <w:r>
+        <w:t>proyectos</w:t>
+      </w:r>
+      <w:proofErr w:type="spellEnd"/>
+      <w:r>
+        <w:t>.</w:t>
       </w:r>
     </w:p>
     <w:p>
       <w:pPr>
         <w:pStyle w:val="Ttulo2"/>
       </w:pPr>
-      <w:r>
-        <w:t>Funciones:</w:t>
+      <w:proofErr w:type="spellStart"/>
+      <w:r>
+        <w:t>Funciones</w:t>
+      </w:r>
+      <w:proofErr w:type="spellEnd"/>
+      <w:r>
+        <w:t>:</w:t>
       </w:r>
     </w:p>
     <w:p>
       <w:r>
-        <w:t>Desarrollo y mantenimiento de sitios web basados en WordPress y PrestaShop (versiones 1.7.7.1 y 1.7.8.8).</w:t>
+        <w:t xml:space="preserve">Desarrollo y </w:t>
+      </w:r>
+      <w:proofErr w:type="spellStart"/>
+      <w:r>
+        <w:t>mantenimiento</w:t>
+      </w:r>
+      <w:proofErr w:type="spellEnd"/>
+      <w:r>
+        <w:t xml:space="preserve"> de sitios web </w:t>
+      </w:r>
+      <w:proofErr w:type="spellStart"/>
+      <w:r>
+        <w:t>basados</w:t>
+      </w:r>
+      <w:proofErr w:type="spellEnd"/>
+      <w:r>
+        <w:t xml:space="preserve"> </w:t>
+      </w:r>
+      <w:proofErr w:type="spellStart"/>
+      <w:r>
+        <w:t>en</w:t>
+      </w:r>
+      <w:proofErr w:type="spellEnd"/>
+      <w:r>
+        <w:t xml:space="preserve"> WordPress y </w:t>
+      </w:r>
+      <w:proofErr w:type="spellStart"/>
+      <w:r>
+        <w:t>PrestaShop</w:t>
+      </w:r>
+      <w:proofErr w:type="spellEnd"/>
+      <w:r>
+        <w:t xml:space="preserve"> (</w:t>
+      </w:r>
+      <w:proofErr w:type="spellStart"/>
+      <w:r>
+        <w:t>versiones</w:t>
+      </w:r>
+      <w:proofErr w:type="spellEnd"/>
+      <w:r>
+        <w:t xml:space="preserve"> 1.7.7.1 y 1.7.8.8).</w:t>
       </w:r>
       <w:r>
         <w:br/>
-        <w:t>Creación de módulos personalizados para PrestaShop adaptados a las necesidades específicas de la empresa.</w:t>
+      </w:r>
+      <w:proofErr w:type="spellStart"/>
+      <w:r>
+        <w:t>Creación</w:t>
+      </w:r>
+      <w:proofErr w:type="spellEnd"/>
+      <w:r>
+        <w:t xml:space="preserve"> de </w:t>
+      </w:r>
+      <w:proofErr w:type="spellStart"/>
+      <w:r>
+        <w:t>módulos</w:t>
+      </w:r>
+      <w:proofErr w:type="spellEnd"/>
+      <w:r>
+        <w:t xml:space="preserve"> </w:t>
+      </w:r>
+      <w:proofErr w:type="spellStart"/>
+      <w:r>
+        <w:t>personalizados</w:t>
+      </w:r>
+      <w:proofErr w:type="spellEnd"/>
+      <w:r>
+        <w:t xml:space="preserve"> para </w:t>
+      </w:r>
+      <w:proofErr w:type="spellStart"/>
+      <w:r>
+        <w:t>PrestaShop</w:t>
+      </w:r>
+      <w:proofErr w:type="spellEnd"/>
+      <w:r>
+        <w:t xml:space="preserve"> </w:t>
+      </w:r>
+      <w:proofErr w:type="spellStart"/>
+      <w:r>
+        <w:t>adaptados</w:t>
+      </w:r>
+      <w:proofErr w:type="spellEnd"/>
+      <w:r>
+        <w:t xml:space="preserve"> a las </w:t>
+      </w:r>
+      <w:proofErr w:type="spellStart"/>
+      <w:r>
+        <w:t>necesidades</w:t>
+      </w:r>
+      <w:proofErr w:type="spellEnd"/>
+      <w:r>
+        <w:t xml:space="preserve"> </w:t>
+      </w:r>
+      <w:proofErr w:type="spellStart"/>
+      <w:r>
+        <w:t>específicas</w:t>
+      </w:r>
+      <w:proofErr w:type="spellEnd"/>
+      <w:r>
+        <w:t xml:space="preserve"> de la </w:t>
+      </w:r>
+      <w:proofErr w:type="spellStart"/>
+      <w:r>
+        <w:t>empresa</w:t>
+      </w:r>
+      <w:proofErr w:type="spellEnd"/>
+      <w:r>
+        <w:t>.</w:t>
       </w:r>
       <w:r>
         <w:br/>
-        <w:t>Implementación de soluciones personalizadas para la gestión de productos y páginas clave en ecommerce.</w:t>
+      </w:r>
+      <w:proofErr w:type="spellStart"/>
+      <w:r>
+        <w:t>Implementación</w:t>
+      </w:r>
+      <w:proofErr w:type="spellEnd"/>
+      <w:r>
+        <w:t xml:space="preserve"> de </w:t>
+      </w:r>
+      <w:proofErr w:type="spellStart"/>
+      <w:r>
+        <w:t>soluciones</w:t>
+      </w:r>
+      <w:proofErr w:type="spellEnd"/>
+      <w:r>
+        <w:t xml:space="preserve"> </w:t>
+      </w:r>
+      <w:proofErr w:type="spellStart"/>
+      <w:r>
+        <w:t>personalizadas</w:t>
+      </w:r>
+      <w:proofErr w:type="spellEnd"/>
+      <w:r>
+        <w:t xml:space="preserve"> para la </w:t>
+      </w:r>
+      <w:proofErr w:type="spellStart"/>
+      <w:r>
+        <w:t>gestión</w:t>
+      </w:r>
+      <w:proofErr w:type="spellEnd"/>
+      <w:r>
+        <w:t xml:space="preserve"> de </w:t>
+      </w:r>
+      <w:proofErr w:type="spellStart"/>
+      <w:r>
+        <w:t>productos</w:t>
+      </w:r>
+      <w:proofErr w:type="spellEnd"/>
+      <w:r>
+        <w:t xml:space="preserve"> y </w:t>
+      </w:r>
+      <w:proofErr w:type="spellStart"/>
+      <w:r>
+        <w:t>páginas</w:t>
+      </w:r>
+      <w:proofErr w:type="spellEnd"/>
+      <w:r>
+        <w:t xml:space="preserve"> clave </w:t>
+      </w:r>
+      <w:proofErr w:type="spellStart"/>
+      <w:r>
+        <w:t>en</w:t>
+      </w:r>
+      <w:proofErr w:type="spellEnd"/>
+      <w:r>
+        <w:t xml:space="preserve"> ecommerce.</w:t>
       </w:r>
       <w:r>
         <w:br/>
-        <w:t>Desarrollo y mantenimiento de sistemas internos utilizando Node.js y Python para mejorar procesos de automatización y eficiencia.</w:t>
+        <w:t xml:space="preserve">Desarrollo y </w:t>
+      </w:r>
+      <w:proofErr w:type="spellStart"/>
+      <w:r>
+        <w:t>mantenimiento</w:t>
+      </w:r>
+      <w:proofErr w:type="spellEnd"/>
+      <w:r>
+        <w:t xml:space="preserve"> de </w:t>
+      </w:r>
+      <w:proofErr w:type="spellStart"/>
+      <w:r>
+        <w:t>sistemas</w:t>
+      </w:r>
+      <w:proofErr w:type="spellEnd"/>
+      <w:r>
+        <w:t xml:space="preserve"> </w:t>
+      </w:r>
+      <w:proofErr w:type="spellStart"/>
+      <w:r>
+        <w:t>internos</w:t>
+      </w:r>
+      <w:proofErr w:type="spellEnd"/>
+      <w:r>
+        <w:t xml:space="preserve"> </w:t>
+      </w:r>
+      <w:proofErr w:type="spellStart"/>
+      <w:r>
+        <w:t>utilizando</w:t>
+      </w:r>
+      <w:proofErr w:type="spellEnd"/>
+      <w:r>
+        <w:t xml:space="preserve"> Node.js y Python para </w:t>
+      </w:r>
+      <w:proofErr w:type="spellStart"/>
+      <w:r>
+        <w:t>mejorar</w:t>
+      </w:r>
+      <w:proofErr w:type="spellEnd"/>
+      <w:r>
+        <w:t xml:space="preserve"> </w:t>
+      </w:r>
+      <w:proofErr w:type="spellStart"/>
+      <w:r>
+        <w:t>procesos</w:t>
+      </w:r>
+      <w:proofErr w:type="spellEnd"/>
+      <w:r>
+        <w:t xml:space="preserve"> de </w:t>
+      </w:r>
+      <w:proofErr w:type="spellStart"/>
+      <w:r>
+        <w:t>automatización</w:t>
+      </w:r>
+      <w:proofErr w:type="spellEnd"/>
+      <w:r>
+        <w:t xml:space="preserve"> y </w:t>
+      </w:r>
+      <w:proofErr w:type="spellStart"/>
+      <w:r>
+        <w:t>eficiencia</w:t>
+      </w:r>
+      <w:proofErr w:type="spellEnd"/>
+      <w:r>
+        <w:t>.</w:t>
       </w:r>
       <w:r>
         <w:br/>
-        <w:t>Configuración y mantenimiento de servidores Ubuntu para hospedar sitios web y aplicaciones críticas.</w:t>
+      </w:r>
+      <w:proofErr w:type="spellStart"/>
+      <w:r>
+        <w:t>Configuración</w:t>
+      </w:r>
+      <w:proofErr w:type="spellEnd"/>
+      <w:r>
+        <w:t xml:space="preserve"> y </w:t>
+      </w:r>
+      <w:proofErr w:type="spellStart"/>
+      <w:r>
+        <w:t>mantenimiento</w:t>
+      </w:r>
+      <w:proofErr w:type="spellEnd"/>
+      <w:r>
+        <w:t xml:space="preserve"> de </w:t>
+      </w:r>
+      <w:proofErr w:type="spellStart"/>
+      <w:r>
+        <w:t>servidores</w:t>
+      </w:r>
+      <w:proofErr w:type="spellEnd"/>
+      <w:r>
+        <w:t xml:space="preserve"> Ubuntu para </w:t>
+      </w:r>
+      <w:proofErr w:type="spellStart"/>
+      <w:r>
+        <w:t>hospedar</w:t>
+      </w:r>
+      <w:proofErr w:type="spellEnd"/>
+      <w:r>
+        <w:t xml:space="preserve"> sitios web y </w:t>
+      </w:r>
+      <w:proofErr w:type="spellStart"/>
+      <w:r>
+        <w:t>aplicaciones</w:t>
+      </w:r>
+      <w:proofErr w:type="spellEnd"/>
+      <w:r>
+        <w:t xml:space="preserve"> </w:t>
+      </w:r>
+      <w:proofErr w:type="spellStart"/>
+      <w:r>
+        <w:t>críticas</w:t>
+      </w:r>
+      <w:proofErr w:type="spellEnd"/>
+      <w:r>
+        <w:t>.</w:t>
       </w:r>
       <w:r>
         <w:br/>
-        <w:t>Integración y desarrollo de APIs REST, optimización de bases de datos MySQL y mejora del rendimiento del sistema.</w:t>
+      </w:r>
+      <w:proofErr w:type="spellStart"/>
+      <w:r>
+        <w:t>Integración</w:t>
+      </w:r>
+      <w:proofErr w:type="spellEnd"/>
+      <w:r>
+        <w:t xml:space="preserve"> y </w:t>
+      </w:r>
+      <w:proofErr w:type="spellStart"/>
+      <w:r>
+        <w:t>desarrollo</w:t>
+      </w:r>
+      <w:proofErr w:type="spellEnd"/>
+      <w:r>
+        <w:t xml:space="preserve"> de APIs REST, </w:t>
+      </w:r>
+      <w:proofErr w:type="spellStart"/>
+      <w:r>
+        <w:t>optimización</w:t>
+      </w:r>
+      <w:proofErr w:type="spellEnd"/>
+      <w:r>
+        <w:t xml:space="preserve"> de bases de </w:t>
+      </w:r>
+      <w:proofErr w:type="spellStart"/>
+      <w:r>
+        <w:t>datos</w:t>
+      </w:r>
+      <w:proofErr w:type="spellEnd"/>
+      <w:r>
+        <w:t xml:space="preserve"> MySQL y </w:t>
+      </w:r>
+      <w:proofErr w:type="spellStart"/>
+      <w:r>
+        <w:t>mejora</w:t>
+      </w:r>
+      <w:proofErr w:type="spellEnd"/>
+      <w:r>
+        <w:t xml:space="preserve"> del </w:t>
+      </w:r>
+      <w:proofErr w:type="spellStart"/>
+      <w:r>
+        <w:t>rendimiento</w:t>
+      </w:r>
+      <w:proofErr w:type="spellEnd"/>
+      <w:r>
+        <w:t xml:space="preserve"> del </w:t>
+      </w:r>
+      <w:proofErr w:type="spellStart"/>
+      <w:r>
+        <w:t>sistema</w:t>
+      </w:r>
+      <w:proofErr w:type="spellEnd"/>
+      <w:r>
+        <w:t>.</w:t>
       </w:r>
       <w:r>
         <w:br/>
-        <w:t>Aplicación de técnicas de ciberseguridad utilizando herramientas como SQLmap para identificar y mitigar vulnerabilidades.</w:t>
+      </w:r>
+      <w:proofErr w:type="spellStart"/>
+      <w:r>
+        <w:t>Aplicación</w:t>
+      </w:r>
+      <w:proofErr w:type="spellEnd"/>
+      <w:r>
+        <w:t xml:space="preserve"> de </w:t>
+      </w:r>
+      <w:proofErr w:type="spellStart"/>
+      <w:r>
+        <w:t>técnicas</w:t>
+      </w:r>
+      <w:proofErr w:type="spellEnd"/>
+      <w:r>
+        <w:t xml:space="preserve"> de </w:t>
+      </w:r>
+      <w:proofErr w:type="spellStart"/>
+      <w:r>
+        <w:t>ciberseguridad</w:t>
+      </w:r>
+      <w:proofErr w:type="spellEnd"/>
+      <w:r>
+        <w:t xml:space="preserve"> </w:t>
+      </w:r>
+      <w:proofErr w:type="spellStart"/>
+      <w:r>
+        <w:t>utilizando</w:t>
+      </w:r>
+      <w:proofErr w:type="spellEnd"/>
+      <w:r>
+        <w:t xml:space="preserve"> </w:t>
+      </w:r>
+      <w:proofErr w:type="spellStart"/>
+      <w:r>
+        <w:t>herramientas</w:t>
+      </w:r>
+      <w:proofErr w:type="spellEnd"/>
+      <w:r>
+        <w:t xml:space="preserve"> </w:t>
+      </w:r>
+      <w:proofErr w:type="spellStart"/>
+      <w:r>
+        <w:t>como</w:t>
+      </w:r>
+      <w:proofErr w:type="spellEnd"/>
+      <w:r>
+        <w:t xml:space="preserve"> </w:t>
+      </w:r>
+      <w:proofErr w:type="spellStart"/>
+      <w:r>
+        <w:t>SQLmap</w:t>
+      </w:r>
+      <w:proofErr w:type="spellEnd"/>
+      <w:r>
+        <w:t xml:space="preserve"> para </w:t>
+      </w:r>
+      <w:proofErr w:type="spellStart"/>
+      <w:r>
+        <w:t>identificar</w:t>
+      </w:r>
+      <w:proofErr w:type="spellEnd"/>
+      <w:r>
+        <w:t xml:space="preserve"> y </w:t>
+      </w:r>
+      <w:proofErr w:type="spellStart"/>
+      <w:r>
+        <w:t>mitigar</w:t>
+      </w:r>
+      <w:proofErr w:type="spellEnd"/>
+      <w:r>
+        <w:t xml:space="preserve"> </w:t>
+      </w:r>
+      <w:proofErr w:type="spellStart"/>
+      <w:r>
+        <w:t>vulnerabilidades</w:t>
+      </w:r>
+      <w:proofErr w:type="spellEnd"/>
+      <w:r>
+        <w:t>.</w:t>
       </w:r>
     </w:p>
     <w:p>
       <w:pPr>
         <w:pStyle w:val="Ttulo2"/>
       </w:pPr>
-      <w:r>
-        <w:t>Logros:</w:t>
+      <w:proofErr w:type="spellStart"/>
+      <w:r>
+        <w:t>Logros</w:t>
+      </w:r>
+      <w:proofErr w:type="spellEnd"/>
+      <w:r>
+        <w:t>:</w:t>
       </w:r>
     </w:p>
     <w:p>
-      <w:r>
-        <w:t>Mantención y actualización de la infraestructura de ecommerce, lo que incrementó el rendimiento en un 30%.</w:t>
+      <w:proofErr w:type="spellStart"/>
+      <w:r>
+        <w:t>Mantención</w:t>
+      </w:r>
+      <w:proofErr w:type="spellEnd"/>
+      <w:r>
+        <w:t xml:space="preserve"> y </w:t>
+      </w:r>
+      <w:proofErr w:type="spellStart"/>
+      <w:r>
+        <w:t>actualización</w:t>
+      </w:r>
+      <w:proofErr w:type="spellEnd"/>
+      <w:r>
+        <w:t xml:space="preserve"> de la </w:t>
+      </w:r>
+      <w:proofErr w:type="spellStart"/>
+      <w:r>
+        <w:t>infraestructura</w:t>
+      </w:r>
+      <w:proofErr w:type="spellEnd"/>
+      <w:r>
+        <w:t xml:space="preserve"> de ecommerce, lo que </w:t>
+      </w:r>
+      <w:proofErr w:type="spellStart"/>
+      <w:r>
+        <w:t>incrementó</w:t>
+      </w:r>
+      <w:proofErr w:type="spellEnd"/>
+      <w:r>
+        <w:t xml:space="preserve"> </w:t>
+      </w:r>
+      <w:proofErr w:type="spellStart"/>
+      <w:r>
+        <w:t>el</w:t>
+      </w:r>
+      <w:proofErr w:type="spellEnd"/>
+      <w:r>
+        <w:t xml:space="preserve"> </w:t>
+      </w:r>
+      <w:proofErr w:type="spellStart"/>
+      <w:r>
+        <w:t>rendimiento</w:t>
+      </w:r>
+      <w:proofErr w:type="spellEnd"/>
+      <w:r>
+        <w:t xml:space="preserve"> </w:t>
+      </w:r>
+      <w:proofErr w:type="spellStart"/>
+      <w:r>
+        <w:t>en</w:t>
+      </w:r>
+      <w:proofErr w:type="spellEnd"/>
+      <w:r>
+        <w:t xml:space="preserve"> un 30%.</w:t>
       </w:r>
       <w:r>
         <w:br/>
-        <w:t>Optimización del backend, mejorando los tiempos de respuesta en un 40% en sitios ecommerce con tráfico alto.</w:t>
+      </w:r>
+      <w:proofErr w:type="spellStart"/>
+      <w:r>
+        <w:t>Optimización</w:t>
+      </w:r>
+      <w:proofErr w:type="spellEnd"/>
+      <w:r>
+        <w:t xml:space="preserve"> del backend, </w:t>
+      </w:r>
+      <w:proofErr w:type="spellStart"/>
+      <w:r>
+        <w:t>mejorando</w:t>
+      </w:r>
+      <w:proofErr w:type="spellEnd"/>
+      <w:r>
+        <w:t xml:space="preserve"> </w:t>
+      </w:r>
+      <w:proofErr w:type="spellStart"/>
+      <w:r>
+        <w:t>los</w:t>
+      </w:r>
+      <w:proofErr w:type="spellEnd"/>
+      <w:r>
+        <w:t xml:space="preserve"> </w:t>
+      </w:r>
+      <w:proofErr w:type="spellStart"/>
+      <w:r>
+        <w:t>tiempos</w:t>
+      </w:r>
+      <w:proofErr w:type="spellEnd"/>
+      <w:r>
+        <w:t xml:space="preserve"> de </w:t>
+      </w:r>
+      <w:proofErr w:type="spellStart"/>
+      <w:r>
+        <w:t>respuesta</w:t>
+      </w:r>
+      <w:proofErr w:type="spellEnd"/>
+      <w:r>
+        <w:t xml:space="preserve"> </w:t>
+      </w:r>
+      <w:proofErr w:type="spellStart"/>
+      <w:r>
+        <w:t>en</w:t>
+      </w:r>
+      <w:proofErr w:type="spellEnd"/>
+      <w:r>
+        <w:t xml:space="preserve"> un 40% </w:t>
+      </w:r>
+      <w:proofErr w:type="spellStart"/>
+      <w:r>
+        <w:t>en</w:t>
+      </w:r>
+      <w:proofErr w:type="spellEnd"/>
+      <w:r>
+        <w:t xml:space="preserve"> sitios ecommerce con </w:t>
+      </w:r>
+      <w:proofErr w:type="spellStart"/>
+      <w:r>
+        <w:t>tráfico</w:t>
+      </w:r>
+      <w:proofErr w:type="spellEnd"/>
+      <w:r>
+        <w:t xml:space="preserve"> alto.</w:t>
       </w:r>
       <w:r>
         <w:br/>
-        <w:t>Desarrollo de scripts en Node.js y Python para automatizar tareas, reduciendo tiempos operativos en un 20%.</w:t>
+        <w:t xml:space="preserve">Desarrollo de scripts </w:t>
+      </w:r>
+      <w:proofErr w:type="spellStart"/>
+      <w:r>
+        <w:t>en</w:t>
+      </w:r>
+      <w:proofErr w:type="spellEnd"/>
+      <w:r>
+        <w:t xml:space="preserve"> Node.js y Python para </w:t>
+      </w:r>
+      <w:proofErr w:type="spellStart"/>
+      <w:r>
+        <w:t>automatizar</w:t>
+      </w:r>
+      <w:proofErr w:type="spellEnd"/>
+      <w:r>
+        <w:t xml:space="preserve"> </w:t>
+      </w:r>
+      <w:proofErr w:type="spellStart"/>
+      <w:r>
+        <w:t>tareas</w:t>
+      </w:r>
+      <w:proofErr w:type="spellEnd"/>
+      <w:r>
+        <w:t xml:space="preserve">, </w:t>
+      </w:r>
+      <w:proofErr w:type="spellStart"/>
+      <w:r>
+        <w:t>reduciendo</w:t>
+      </w:r>
+      <w:proofErr w:type="spellEnd"/>
+      <w:r>
+        <w:t xml:space="preserve"> </w:t>
+      </w:r>
+      <w:proofErr w:type="spellStart"/>
+      <w:r>
+        <w:t>tiempos</w:t>
+      </w:r>
+      <w:proofErr w:type="spellEnd"/>
+      <w:r>
+        <w:t xml:space="preserve"> </w:t>
+      </w:r>
+      <w:proofErr w:type="spellStart"/>
+      <w:r>
+        <w:t>operativos</w:t>
+      </w:r>
+      <w:proofErr w:type="spellEnd"/>
+      <w:r>
+        <w:t xml:space="preserve"> </w:t>
+      </w:r>
+      <w:proofErr w:type="spellStart"/>
+      <w:r>
+        <w:t>en</w:t>
+      </w:r>
+      <w:proofErr w:type="spellEnd"/>
+      <w:r>
+        <w:t xml:space="preserve"> un 20%.</w:t>
       </w:r>
       <w:r>
         <w:br/>
       </w:r>
+      <w:proofErr w:type="spellStart"/>
       <w:r>
         <w:lastRenderedPageBreak/>
-        <w:t>Implementación de Pruebas de Penetración que aseguraron la protección contra vulnerabilidades de inyección SQL y otros riesgos.</w:t>
+        <w:t>Implementación</w:t>
+      </w:r>
+      <w:proofErr w:type="spellEnd"/>
+      <w:r>
+        <w:t xml:space="preserve"> de </w:t>
+      </w:r>
+      <w:proofErr w:type="spellStart"/>
+      <w:r>
+        <w:t>Pruebas</w:t>
+      </w:r>
+      <w:proofErr w:type="spellEnd"/>
+      <w:r>
+        <w:t xml:space="preserve"> de </w:t>
+      </w:r>
+      <w:proofErr w:type="spellStart"/>
+      <w:r>
+        <w:t>Penetración</w:t>
+      </w:r>
+      <w:proofErr w:type="spellEnd"/>
+      <w:r>
+        <w:t xml:space="preserve"> que </w:t>
+      </w:r>
+      <w:proofErr w:type="spellStart"/>
+      <w:r>
+        <w:t>aseguraron</w:t>
+      </w:r>
+      <w:proofErr w:type="spellEnd"/>
+      <w:r>
+        <w:t xml:space="preserve"> la </w:t>
+      </w:r>
+      <w:proofErr w:type="spellStart"/>
+      <w:r>
+        <w:t>protección</w:t>
+      </w:r>
+      <w:proofErr w:type="spellEnd"/>
+      <w:r>
+        <w:t xml:space="preserve"> contra </w:t>
+      </w:r>
+      <w:proofErr w:type="spellStart"/>
+      <w:r>
+        <w:t>vulnerabilidades</w:t>
+      </w:r>
+      <w:proofErr w:type="spellEnd"/>
+      <w:r>
+        <w:t xml:space="preserve"> de </w:t>
+      </w:r>
+      <w:proofErr w:type="spellStart"/>
+      <w:r>
+        <w:t>inyección</w:t>
+      </w:r>
+      <w:proofErr w:type="spellEnd"/>
+      <w:r>
+        <w:t xml:space="preserve"> SQL y </w:t>
+      </w:r>
+      <w:proofErr w:type="spellStart"/>
+      <w:r>
+        <w:t>otros</w:t>
+      </w:r>
+      <w:proofErr w:type="spellEnd"/>
+      <w:r>
+        <w:t xml:space="preserve"> </w:t>
+      </w:r>
+      <w:proofErr w:type="spellStart"/>
+      <w:r>
+        <w:t>riesgos</w:t>
+      </w:r>
+      <w:proofErr w:type="spellEnd"/>
+      <w:r>
+        <w:t>.</w:t>
       </w:r>
     </w:p>
     <w:p>
-      <w:r>
-        <w:t>EGlobal One | Somos Marketing B2B Digital | Desarrollador Full Stack (Agosto 2020 - Agosto 2021)</w:t>
+      <w:proofErr w:type="spellStart"/>
+      <w:r>
+        <w:t>EGlobal</w:t>
+      </w:r>
+      <w:proofErr w:type="spellEnd"/>
+      <w:r>
+        <w:t xml:space="preserve"> One | </w:t>
+      </w:r>
+      <w:proofErr w:type="spellStart"/>
+      <w:r>
+        <w:t>Somos</w:t>
+      </w:r>
+      <w:proofErr w:type="spellEnd"/>
+      <w:r>
+        <w:t xml:space="preserve"> Marketing B2B Digital | </w:t>
+      </w:r>
+      <w:proofErr w:type="spellStart"/>
+      <w:r>
+        <w:t>Desarrollador</w:t>
+      </w:r>
+      <w:proofErr w:type="spellEnd"/>
+      <w:r>
+        <w:t xml:space="preserve"> Full Stack (Agosto 2020 - Agosto 2021)</w:t>
       </w:r>
     </w:p>
     <w:p>
       <w:pPr>
         <w:pStyle w:val="Ttulo2"/>
       </w:pPr>
-      <w:r>
-        <w:t>Descripción del cargo:</w:t>
+      <w:proofErr w:type="spellStart"/>
+      <w:r>
+        <w:t>Descripción</w:t>
+      </w:r>
+      <w:proofErr w:type="spellEnd"/>
+      <w:r>
+        <w:t xml:space="preserve"> del cargo:</w:t>
       </w:r>
     </w:p>
     <w:p>
       <w:r>
-        <w:t>En EGlobal One, desempeñé un rol clave como Desarrollador Full Stack, donde fui responsable de la creación, despliegue y mantenimiento de sitios web tanto para clientes locales como internacionales. Mi enfoque fue el desarrollo integral de plataformas basadas en PHP (Nativo y Laravel), JavaScript, y bases de datos relacionales como MySQL.</w:t>
+        <w:t xml:space="preserve">En </w:t>
+      </w:r>
+      <w:proofErr w:type="spellStart"/>
+      <w:r>
+        <w:t>EGlobal</w:t>
+      </w:r>
+      <w:proofErr w:type="spellEnd"/>
+      <w:r>
+        <w:t xml:space="preserve"> One, </w:t>
+      </w:r>
+      <w:proofErr w:type="spellStart"/>
+      <w:r>
+        <w:t>desempeñé</w:t>
+      </w:r>
+      <w:proofErr w:type="spellEnd"/>
+      <w:r>
+        <w:t xml:space="preserve"> un </w:t>
+      </w:r>
+      <w:proofErr w:type="spellStart"/>
+      <w:r>
+        <w:t>rol</w:t>
+      </w:r>
+      <w:proofErr w:type="spellEnd"/>
+      <w:r>
+        <w:t xml:space="preserve"> clave </w:t>
+      </w:r>
+      <w:proofErr w:type="spellStart"/>
+      <w:r>
+        <w:t>como</w:t>
+      </w:r>
+      <w:proofErr w:type="spellEnd"/>
+      <w:r>
+        <w:t xml:space="preserve"> </w:t>
+      </w:r>
+      <w:proofErr w:type="spellStart"/>
+      <w:r>
+        <w:t>Desarrollador</w:t>
+      </w:r>
+      <w:proofErr w:type="spellEnd"/>
+      <w:r>
+        <w:t xml:space="preserve"> Full Stack, </w:t>
+      </w:r>
+      <w:proofErr w:type="spellStart"/>
+      <w:r>
+        <w:t>donde</w:t>
+      </w:r>
+      <w:proofErr w:type="spellEnd"/>
+      <w:r>
+        <w:t xml:space="preserve"> </w:t>
+      </w:r>
+      <w:proofErr w:type="spellStart"/>
+      <w:r>
+        <w:t>fui</w:t>
+      </w:r>
+      <w:proofErr w:type="spellEnd"/>
+      <w:r>
+        <w:t xml:space="preserve"> </w:t>
+      </w:r>
+      <w:proofErr w:type="spellStart"/>
+      <w:r>
+        <w:t>responsable</w:t>
+      </w:r>
+      <w:proofErr w:type="spellEnd"/>
+      <w:r>
+        <w:t xml:space="preserve"> de la </w:t>
+      </w:r>
+      <w:proofErr w:type="spellStart"/>
+      <w:r>
+        <w:t>creación</w:t>
+      </w:r>
+      <w:proofErr w:type="spellEnd"/>
+      <w:r>
+        <w:t xml:space="preserve">, </w:t>
+      </w:r>
+      <w:proofErr w:type="spellStart"/>
+      <w:r>
+        <w:t>despliegue</w:t>
+      </w:r>
+      <w:proofErr w:type="spellEnd"/>
+      <w:r>
+        <w:t xml:space="preserve"> y </w:t>
+      </w:r>
+      <w:proofErr w:type="spellStart"/>
+      <w:r>
+        <w:t>mantenimiento</w:t>
+      </w:r>
+      <w:proofErr w:type="spellEnd"/>
+      <w:r>
+        <w:t xml:space="preserve"> de sitios web tanto para </w:t>
+      </w:r>
+      <w:proofErr w:type="spellStart"/>
+      <w:r>
+        <w:t>clientes</w:t>
+      </w:r>
+      <w:proofErr w:type="spellEnd"/>
+      <w:r>
+        <w:t xml:space="preserve"> locales </w:t>
+      </w:r>
+      <w:proofErr w:type="spellStart"/>
+      <w:r>
+        <w:t>como</w:t>
+      </w:r>
+      <w:proofErr w:type="spellEnd"/>
+      <w:r>
+        <w:t xml:space="preserve"> </w:t>
+      </w:r>
+      <w:proofErr w:type="spellStart"/>
+      <w:r>
+        <w:t>internacionales</w:t>
+      </w:r>
+      <w:proofErr w:type="spellEnd"/>
+      <w:r>
+        <w:t xml:space="preserve">. Mi </w:t>
+      </w:r>
+      <w:proofErr w:type="spellStart"/>
+      <w:r>
+        <w:t>enfoque</w:t>
+      </w:r>
+      <w:proofErr w:type="spellEnd"/>
+      <w:r>
+        <w:t xml:space="preserve"> </w:t>
+      </w:r>
+      <w:proofErr w:type="spellStart"/>
+      <w:r>
+        <w:t>fue</w:t>
+      </w:r>
+      <w:proofErr w:type="spellEnd"/>
+      <w:r>
+        <w:t xml:space="preserve"> </w:t>
+      </w:r>
+      <w:proofErr w:type="spellStart"/>
+      <w:r>
+        <w:t>el</w:t>
+      </w:r>
+      <w:proofErr w:type="spellEnd"/>
+      <w:r>
+        <w:t xml:space="preserve"> </w:t>
+      </w:r>
+      <w:proofErr w:type="spellStart"/>
+      <w:r>
+        <w:t>desarrollo</w:t>
+      </w:r>
+      <w:proofErr w:type="spellEnd"/>
+      <w:r>
+        <w:t xml:space="preserve"> integral de </w:t>
+      </w:r>
+      <w:proofErr w:type="spellStart"/>
+      <w:r>
+        <w:t>plataformas</w:t>
+      </w:r>
+      <w:proofErr w:type="spellEnd"/>
+      <w:r>
+        <w:t xml:space="preserve"> </w:t>
+      </w:r>
+      <w:proofErr w:type="spellStart"/>
+      <w:r>
+        <w:t>basadas</w:t>
+      </w:r>
+      <w:proofErr w:type="spellEnd"/>
+      <w:r>
+        <w:t xml:space="preserve"> </w:t>
+      </w:r>
+      <w:proofErr w:type="spellStart"/>
+      <w:r>
+        <w:t>en</w:t>
+      </w:r>
+      <w:proofErr w:type="spellEnd"/>
+      <w:r>
+        <w:t xml:space="preserve"> PHP (</w:t>
+      </w:r>
+      <w:proofErr w:type="spellStart"/>
+      <w:r>
+        <w:t>Nativo</w:t>
+      </w:r>
+      <w:proofErr w:type="spellEnd"/>
+      <w:r>
+        <w:t xml:space="preserve"> y Laravel), JavaScript, y bases de </w:t>
+      </w:r>
+      <w:proofErr w:type="spellStart"/>
+      <w:r>
+        <w:t>datos</w:t>
+      </w:r>
+      <w:proofErr w:type="spellEnd"/>
+      <w:r>
+        <w:t xml:space="preserve"> </w:t>
+      </w:r>
+      <w:proofErr w:type="spellStart"/>
+      <w:r>
+        <w:t>relacionales</w:t>
+      </w:r>
+      <w:proofErr w:type="spellEnd"/>
+      <w:r>
+        <w:t xml:space="preserve"> </w:t>
+      </w:r>
+      <w:proofErr w:type="spellStart"/>
+      <w:r>
+        <w:t>como</w:t>
+      </w:r>
+      <w:proofErr w:type="spellEnd"/>
+      <w:r>
+        <w:t xml:space="preserve"> MySQL.</w:t>
       </w:r>
     </w:p>
     <w:p>
       <w:pPr>
         <w:pStyle w:val="Ttulo2"/>
       </w:pPr>
-      <w:r>
-        <w:t>Funciones:</w:t>
+      <w:proofErr w:type="spellStart"/>
+      <w:r>
+        <w:t>Funciones</w:t>
+      </w:r>
+      <w:proofErr w:type="spellEnd"/>
+      <w:r>
+        <w:t>:</w:t>
       </w:r>
     </w:p>
     <w:p>
       <w:r>
-        <w:t>Desarrollo de sitios web y aplicaciones utilizando PHP (Nativo y Laravel) y JavaScript (Vanilla y jQuery).</w:t>
+        <w:t xml:space="preserve">Desarrollo de sitios web y </w:t>
+      </w:r>
+      <w:proofErr w:type="spellStart"/>
+      <w:r>
+        <w:t>aplicaciones</w:t>
+      </w:r>
+      <w:proofErr w:type="spellEnd"/>
+      <w:r>
+        <w:t xml:space="preserve"> </w:t>
+      </w:r>
+      <w:proofErr w:type="spellStart"/>
+      <w:r>
+        <w:t>utilizando</w:t>
+      </w:r>
+      <w:proofErr w:type="spellEnd"/>
+      <w:r>
+        <w:t xml:space="preserve"> PHP (</w:t>
+      </w:r>
+      <w:proofErr w:type="spellStart"/>
+      <w:r>
+        <w:t>Nativo</w:t>
+      </w:r>
+      <w:proofErr w:type="spellEnd"/>
+      <w:r>
+        <w:t xml:space="preserve"> y Laravel) y JavaScript (Vanilla y jQuery).</w:t>
       </w:r>
       <w:r>
         <w:br/>
-        <w:t>Maquetación web con HTML5 y CSS3 utilizando frameworks como Bootstrap y Bulma.</w:t>
+      </w:r>
+      <w:proofErr w:type="spellStart"/>
+      <w:r>
+        <w:t>Maquetación</w:t>
+      </w:r>
+      <w:proofErr w:type="spellEnd"/>
+      <w:r>
+        <w:t xml:space="preserve"> web con HTML5 y CSS3 </w:t>
+      </w:r>
+      <w:proofErr w:type="spellStart"/>
+      <w:r>
+        <w:t>utilizando</w:t>
+      </w:r>
+      <w:proofErr w:type="spellEnd"/>
+      <w:r>
+        <w:t xml:space="preserve"> frameworks </w:t>
+      </w:r>
+      <w:proofErr w:type="spellStart"/>
+      <w:r>
+        <w:t>como</w:t>
+      </w:r>
+      <w:proofErr w:type="spellEnd"/>
+      <w:r>
+        <w:t xml:space="preserve"> Bootstrap y </w:t>
+      </w:r>
+      <w:proofErr w:type="spellStart"/>
+      <w:r>
+        <w:t>Bulma</w:t>
+      </w:r>
+      <w:proofErr w:type="spellEnd"/>
+      <w:r>
+        <w:t>.</w:t>
       </w:r>
       <w:r>
         <w:br/>
-        <w:t>Desarrollo de APIs REST y su integración con frontend dinámicos en JavaScript.</w:t>
+        <w:t xml:space="preserve">Desarrollo de APIs REST y </w:t>
+      </w:r>
+      <w:proofErr w:type="spellStart"/>
+      <w:r>
+        <w:t>su</w:t>
+      </w:r>
+      <w:proofErr w:type="spellEnd"/>
+      <w:r>
+        <w:t xml:space="preserve"> </w:t>
+      </w:r>
+      <w:proofErr w:type="spellStart"/>
+      <w:r>
+        <w:t>integración</w:t>
+      </w:r>
+      <w:proofErr w:type="spellEnd"/>
+      <w:r>
+        <w:t xml:space="preserve"> con frontend </w:t>
+      </w:r>
+      <w:proofErr w:type="spellStart"/>
+      <w:r>
+        <w:t>dinámicos</w:t>
+      </w:r>
+      <w:proofErr w:type="spellEnd"/>
+      <w:r>
+        <w:t xml:space="preserve"> </w:t>
+      </w:r>
+      <w:proofErr w:type="spellStart"/>
+      <w:r>
+        <w:t>en</w:t>
+      </w:r>
+      <w:proofErr w:type="spellEnd"/>
+      <w:r>
+        <w:t xml:space="preserve"> JavaScript.</w:t>
       </w:r>
       <w:r>
         <w:br/>
-        <w:t>Implementación de CI/CD pipelines para automatizar el despliegue y mantenimiento de aplicaciones.</w:t>
+      </w:r>
+      <w:proofErr w:type="spellStart"/>
+      <w:r>
+        <w:t>Implementación</w:t>
+      </w:r>
+      <w:proofErr w:type="spellEnd"/>
+      <w:r>
+        <w:t xml:space="preserve"> de CI/CD pipelines para </w:t>
+      </w:r>
+      <w:proofErr w:type="spellStart"/>
+      <w:r>
+        <w:t>automatizar</w:t>
+      </w:r>
+      <w:proofErr w:type="spellEnd"/>
+      <w:r>
+        <w:t xml:space="preserve"> </w:t>
+      </w:r>
+      <w:proofErr w:type="spellStart"/>
+      <w:r>
+        <w:t>el</w:t>
+      </w:r>
+      <w:proofErr w:type="spellEnd"/>
+      <w:r>
+        <w:t xml:space="preserve"> </w:t>
+      </w:r>
+      <w:proofErr w:type="spellStart"/>
+      <w:r>
+        <w:t>despliegue</w:t>
+      </w:r>
+      <w:proofErr w:type="spellEnd"/>
+      <w:r>
+        <w:t xml:space="preserve"> y </w:t>
+      </w:r>
+      <w:proofErr w:type="spellStart"/>
+      <w:r>
+        <w:t>mantenimiento</w:t>
+      </w:r>
+      <w:proofErr w:type="spellEnd"/>
+      <w:r>
+        <w:t xml:space="preserve"> de </w:t>
+      </w:r>
+      <w:proofErr w:type="spellStart"/>
+      <w:r>
+        <w:t>aplicaciones</w:t>
+      </w:r>
+      <w:proofErr w:type="spellEnd"/>
+      <w:r>
+        <w:t>.</w:t>
       </w:r>
       <w:r>
         <w:br/>
-        <w:t>Optimización de bases de datos MySQL y mejora del rendimiento en consultas complejas.</w:t>
+      </w:r>
+      <w:proofErr w:type="spellStart"/>
+      <w:r>
+        <w:t>Optimización</w:t>
+      </w:r>
+      <w:proofErr w:type="spellEnd"/>
+      <w:r>
+        <w:t xml:space="preserve"> de bases de </w:t>
+      </w:r>
+      <w:proofErr w:type="spellStart"/>
+      <w:r>
+        <w:t>datos</w:t>
+      </w:r>
+      <w:proofErr w:type="spellEnd"/>
+      <w:r>
+        <w:t xml:space="preserve"> MySQL y </w:t>
+      </w:r>
+      <w:proofErr w:type="spellStart"/>
+      <w:r>
+        <w:t>mejora</w:t>
+      </w:r>
+      <w:proofErr w:type="spellEnd"/>
+      <w:r>
+        <w:t xml:space="preserve"> del </w:t>
+      </w:r>
+      <w:proofErr w:type="spellStart"/>
+      <w:r>
+        <w:t>rendimiento</w:t>
+      </w:r>
+      <w:proofErr w:type="spellEnd"/>
+      <w:r>
+        <w:t xml:space="preserve"> </w:t>
+      </w:r>
+      <w:proofErr w:type="spellStart"/>
+      <w:r>
+        <w:t>en</w:t>
+      </w:r>
+      <w:proofErr w:type="spellEnd"/>
+      <w:r>
+        <w:t xml:space="preserve"> </w:t>
+      </w:r>
+      <w:proofErr w:type="spellStart"/>
+      <w:r>
+        <w:t>consultas</w:t>
+      </w:r>
+      <w:proofErr w:type="spellEnd"/>
+      <w:r>
+        <w:t xml:space="preserve"> </w:t>
+      </w:r>
+      <w:proofErr w:type="spellStart"/>
+      <w:r>
+        <w:t>complejas</w:t>
+      </w:r>
+      <w:proofErr w:type="spellEnd"/>
+      <w:r>
+        <w:t>.</w:t>
       </w:r>
       <w:r>
         <w:br/>
-        <w:t>Manejo de servidores Ubuntu para la gestión de aplicaciones en entornos de producción.</w:t>
+      </w:r>
+      <w:proofErr w:type="spellStart"/>
+      <w:r>
+        <w:t>Manejo</w:t>
+      </w:r>
+      <w:proofErr w:type="spellEnd"/>
+      <w:r>
+        <w:t xml:space="preserve"> de </w:t>
+      </w:r>
+      <w:proofErr w:type="spellStart"/>
+      <w:r>
+        <w:t>servidores</w:t>
+      </w:r>
+      <w:proofErr w:type="spellEnd"/>
+      <w:r>
+        <w:t xml:space="preserve"> Ubuntu para la </w:t>
+      </w:r>
+      <w:proofErr w:type="spellStart"/>
+      <w:r>
+        <w:t>gestión</w:t>
+      </w:r>
+      <w:proofErr w:type="spellEnd"/>
+      <w:r>
+        <w:t xml:space="preserve"> de </w:t>
+      </w:r>
+      <w:proofErr w:type="spellStart"/>
+      <w:r>
+        <w:t>aplicaciones</w:t>
+      </w:r>
+      <w:proofErr w:type="spellEnd"/>
+      <w:r>
+        <w:t xml:space="preserve"> </w:t>
+      </w:r>
+      <w:proofErr w:type="spellStart"/>
+      <w:r>
+        <w:t>en</w:t>
+      </w:r>
+      <w:proofErr w:type="spellEnd"/>
+      <w:r>
+        <w:t xml:space="preserve"> </w:t>
+      </w:r>
+      <w:proofErr w:type="spellStart"/>
+      <w:r>
+        <w:t>entornos</w:t>
+      </w:r>
+      <w:proofErr w:type="spellEnd"/>
+      <w:r>
+        <w:t xml:space="preserve"> de </w:t>
+      </w:r>
+      <w:proofErr w:type="spellStart"/>
+      <w:r>
+        <w:t>producción</w:t>
+      </w:r>
+      <w:proofErr w:type="spellEnd"/>
+      <w:r>
+        <w:t>.</w:t>
       </w:r>
     </w:p>
     <w:p>
       <w:pPr>
         <w:pStyle w:val="Ttulo2"/>
       </w:pPr>
-      <w:r>
-        <w:t>Logros:</w:t>
+      <w:proofErr w:type="spellStart"/>
+      <w:r>
+        <w:t>Logros</w:t>
+      </w:r>
+      <w:proofErr w:type="spellEnd"/>
+      <w:r>
+        <w:t>:</w:t>
       </w:r>
     </w:p>
     <w:p>
       <w:r>
-        <w:t>Implementé un proceso de despliegue automático que redujo el tiempo de actualización de aplicaciones en un 50%.</w:t>
+        <w:t xml:space="preserve">Implementé un </w:t>
+      </w:r>
+      <w:proofErr w:type="spellStart"/>
+      <w:r>
+        <w:t>proceso</w:t>
+      </w:r>
+      <w:proofErr w:type="spellEnd"/>
+      <w:r>
+        <w:t xml:space="preserve"> de </w:t>
+      </w:r>
+      <w:proofErr w:type="spellStart"/>
+      <w:r>
+        <w:t>despliegue</w:t>
+      </w:r>
+      <w:proofErr w:type="spellEnd"/>
+      <w:r>
+        <w:t xml:space="preserve"> </w:t>
+      </w:r>
+      <w:proofErr w:type="spellStart"/>
+      <w:r>
+        <w:t>automático</w:t>
+      </w:r>
+      <w:proofErr w:type="spellEnd"/>
+      <w:r>
+        <w:t xml:space="preserve"> que </w:t>
+      </w:r>
+      <w:proofErr w:type="spellStart"/>
+      <w:r>
+        <w:t>redujo</w:t>
+      </w:r>
+      <w:proofErr w:type="spellEnd"/>
+      <w:r>
+        <w:t xml:space="preserve"> </w:t>
+      </w:r>
+      <w:proofErr w:type="spellStart"/>
+      <w:r>
+        <w:t>el</w:t>
+      </w:r>
+      <w:proofErr w:type="spellEnd"/>
+      <w:r>
+        <w:t xml:space="preserve"> </w:t>
+      </w:r>
+      <w:proofErr w:type="spellStart"/>
+      <w:r>
+        <w:t>tiempo</w:t>
+      </w:r>
+      <w:proofErr w:type="spellEnd"/>
+      <w:r>
+        <w:t xml:space="preserve"> de </w:t>
+      </w:r>
+      <w:proofErr w:type="spellStart"/>
+      <w:r>
+        <w:t>actualización</w:t>
+      </w:r>
+      <w:proofErr w:type="spellEnd"/>
+      <w:r>
+        <w:t xml:space="preserve"> de </w:t>
+      </w:r>
+      <w:proofErr w:type="spellStart"/>
+      <w:r>
+        <w:t>aplicaciones</w:t>
+      </w:r>
+      <w:proofErr w:type="spellEnd"/>
+      <w:r>
+        <w:t xml:space="preserve"> </w:t>
+      </w:r>
+      <w:proofErr w:type="spellStart"/>
+      <w:r>
+        <w:t>en</w:t>
+      </w:r>
+      <w:proofErr w:type="spellEnd"/>
+      <w:r>
+        <w:t xml:space="preserve"> un 50%.</w:t>
       </w:r>
       <w:r>
         <w:br/>
-        <w:t>Mejoré el rendimiento de aplicaciones web mediante la optimización de consultas y bases de datos, disminuyendo los tiempos de carga en un 25%.</w:t>
+      </w:r>
+      <w:proofErr w:type="spellStart"/>
+      <w:r>
+        <w:t>Mejoré</w:t>
+      </w:r>
+      <w:proofErr w:type="spellEnd"/>
+      <w:r>
+        <w:t xml:space="preserve"> </w:t>
+      </w:r>
+      <w:proofErr w:type="spellStart"/>
+      <w:r>
+        <w:t>el</w:t>
+      </w:r>
+      <w:proofErr w:type="spellEnd"/>
+      <w:r>
+        <w:t xml:space="preserve"> </w:t>
+      </w:r>
+      <w:proofErr w:type="spellStart"/>
+      <w:r>
+        <w:t>rendimiento</w:t>
+      </w:r>
+      <w:proofErr w:type="spellEnd"/>
+      <w:r>
+        <w:t xml:space="preserve"> de </w:t>
+      </w:r>
+      <w:proofErr w:type="spellStart"/>
+      <w:r>
+        <w:t>aplicaciones</w:t>
+      </w:r>
+      <w:proofErr w:type="spellEnd"/>
+      <w:r>
+        <w:t xml:space="preserve"> web </w:t>
+      </w:r>
+      <w:proofErr w:type="spellStart"/>
+      <w:r>
+        <w:t>mediante</w:t>
+      </w:r>
+      <w:proofErr w:type="spellEnd"/>
+      <w:r>
+        <w:t xml:space="preserve"> la </w:t>
+      </w:r>
+      <w:proofErr w:type="spellStart"/>
+      <w:r>
+        <w:t>optimización</w:t>
+      </w:r>
+      <w:proofErr w:type="spellEnd"/>
+      <w:r>
+        <w:t xml:space="preserve"> de </w:t>
+      </w:r>
+      <w:proofErr w:type="spellStart"/>
+      <w:r>
+        <w:t>consultas</w:t>
+      </w:r>
+      <w:proofErr w:type="spellEnd"/>
+      <w:r>
+        <w:t xml:space="preserve"> y bases de </w:t>
+      </w:r>
+      <w:proofErr w:type="spellStart"/>
+      <w:r>
+        <w:t>datos</w:t>
+      </w:r>
+      <w:proofErr w:type="spellEnd"/>
+      <w:r>
+        <w:t xml:space="preserve">, </w:t>
+      </w:r>
+      <w:proofErr w:type="spellStart"/>
+      <w:r>
+        <w:t>disminuyendo</w:t>
+      </w:r>
+      <w:proofErr w:type="spellEnd"/>
+      <w:r>
+        <w:t xml:space="preserve"> </w:t>
+      </w:r>
+      <w:proofErr w:type="spellStart"/>
+      <w:r>
+        <w:t>los</w:t>
+      </w:r>
+      <w:proofErr w:type="spellEnd"/>
+      <w:r>
+        <w:t xml:space="preserve"> </w:t>
+      </w:r>
+      <w:proofErr w:type="spellStart"/>
+      <w:r>
+        <w:t>tiempos</w:t>
+      </w:r>
+      <w:proofErr w:type="spellEnd"/>
+      <w:r>
+        <w:t xml:space="preserve"> de carga </w:t>
+      </w:r>
+      <w:proofErr w:type="spellStart"/>
+      <w:r>
+        <w:t>en</w:t>
+      </w:r>
+      <w:proofErr w:type="spellEnd"/>
+      <w:r>
+        <w:t xml:space="preserve"> un 25%.</w:t>
       </w:r>
       <w:r>
         <w:br/>
-        <w:t>Participé en el diseño e implementación de arquitecturas escalables para aplicaciones de alto tráfico.</w:t>
+      </w:r>
+      <w:proofErr w:type="spellStart"/>
+      <w:r>
+        <w:t>Participé</w:t>
+      </w:r>
+      <w:proofErr w:type="spellEnd"/>
+      <w:r>
+        <w:t xml:space="preserve"> </w:t>
+      </w:r>
+      <w:proofErr w:type="spellStart"/>
+      <w:r>
+        <w:t>en</w:t>
+      </w:r>
+      <w:proofErr w:type="spellEnd"/>
+      <w:r>
+        <w:t xml:space="preserve"> </w:t>
+      </w:r>
+      <w:proofErr w:type="spellStart"/>
+      <w:r>
+        <w:t>el</w:t>
+      </w:r>
+      <w:proofErr w:type="spellEnd"/>
+      <w:r>
+        <w:t xml:space="preserve"> </w:t>
+      </w:r>
+      <w:proofErr w:type="spellStart"/>
+      <w:r>
+        <w:t>diseño</w:t>
+      </w:r>
+      <w:proofErr w:type="spellEnd"/>
+      <w:r>
+        <w:t xml:space="preserve"> e </w:t>
+      </w:r>
+      <w:proofErr w:type="spellStart"/>
+      <w:r>
+        <w:t>implementación</w:t>
+      </w:r>
+      <w:proofErr w:type="spellEnd"/>
+      <w:r>
+        <w:t xml:space="preserve"> de </w:t>
+      </w:r>
+      <w:proofErr w:type="spellStart"/>
+      <w:r>
+        <w:t>arquitecturas</w:t>
+      </w:r>
+      <w:proofErr w:type="spellEnd"/>
+      <w:r>
+        <w:t xml:space="preserve"> </w:t>
+      </w:r>
+      <w:proofErr w:type="spellStart"/>
+      <w:r>
+        <w:t>escalables</w:t>
+      </w:r>
+      <w:proofErr w:type="spellEnd"/>
+      <w:r>
+        <w:t xml:space="preserve"> para </w:t>
+      </w:r>
+      <w:proofErr w:type="spellStart"/>
+      <w:r>
+        <w:t>aplicaciones</w:t>
+      </w:r>
+      <w:proofErr w:type="spellEnd"/>
+      <w:r>
+        <w:t xml:space="preserve"> de alto </w:t>
+      </w:r>
+      <w:proofErr w:type="spellStart"/>
+      <w:r>
+        <w:t>tráfico</w:t>
+      </w:r>
+      <w:proofErr w:type="spellEnd"/>
+      <w:r>
+        <w:t>.</w:t>
       </w:r>
     </w:p>
     <w:sectPr>
@@ -11882,6 +14415,29 @@
       </w:tcPr>
     </w:tblStylePr>
   </w:style>
+  <w:style w:type="character" w:styleId="Hipervnculo">
+    <w:name w:val="Hyperlink"/>
+    <w:basedOn w:val="Fuentedeprrafopredeter"/>
+    <w:uiPriority w:val="99"/>
+    <w:unhideWhenUsed/>
+    <w:rsid w:val="009D5924"/>
+    <w:rPr>
+      <w:color w:val="0000FF" w:themeColor="hyperlink"/>
+      <w:u w:val="single"/>
+    </w:rPr>
+  </w:style>
+  <w:style w:type="character" w:styleId="Mencinsinresolver">
+    <w:name w:val="Unresolved Mention"/>
+    <w:basedOn w:val="Fuentedeprrafopredeter"/>
+    <w:uiPriority w:val="99"/>
+    <w:semiHidden/>
+    <w:unhideWhenUsed/>
+    <w:rsid w:val="009D5924"/>
+    <w:rPr>
+      <w:color w:val="605E5C"/>
+      <w:shd w:val="clear" w:color="auto" w:fill="E1DFDD"/>
+    </w:rPr>
+  </w:style>
 </w:styles>
 </file>
 

</xml_diff>

<commit_message>
actualizacion de url en pdf
</commit_message>
<xml_diff>
--- a/curriculum_franco_bernal.docx
+++ b/curriculum_franco_bernal.docx
@@ -73,15 +73,20 @@
         <w:rPr>
           <w:i/>
           <w:iCs/>
+          <w:color w:val="A6A6A6" w:themeColor="background1" w:themeShade="A6"/>
         </w:rPr>
       </w:pPr>
       <w:r>
+        <w:rPr>
+          <w:color w:val="A6A6A6" w:themeColor="background1" w:themeShade="A6"/>
+        </w:rPr>
         <w:t xml:space="preserve">CV online: </w:t>
       </w:r>
       <w:r>
         <w:rPr>
           <w:i/>
           <w:iCs/>
+          <w:color w:val="A6A6A6" w:themeColor="background1" w:themeShade="A6"/>
         </w:rPr>
         <w:t>https://franco-bernal.github.io/presentacion/</w:t>
       </w:r>
@@ -89,6 +94,7 @@
         <w:rPr>
           <w:i/>
           <w:iCs/>
+          <w:color w:val="A6A6A6" w:themeColor="background1" w:themeShade="A6"/>
         </w:rPr>
         <w:t>cv</w:t>
       </w:r>
@@ -98,35 +104,23 @@
         <w:rPr>
           <w:i/>
           <w:iCs/>
+          <w:color w:val="A6A6A6" w:themeColor="background1" w:themeShade="A6"/>
         </w:rPr>
       </w:pPr>
       <w:r>
-        <w:t>Web</w:t>
-      </w:r>
-      <w:r>
-        <w:t xml:space="preserve">: </w:t>
+        <w:rPr>
+          <w:color w:val="A6A6A6" w:themeColor="background1" w:themeShade="A6"/>
+        </w:rPr>
+        <w:t xml:space="preserve">Web: </w:t>
       </w:r>
       <w:r>
         <w:rPr>
           <w:i/>
           <w:iCs/>
+          <w:color w:val="A6A6A6" w:themeColor="background1" w:themeShade="A6"/>
         </w:rPr>
-        <w:t>https://franco-bernal.github.io/presentacion/</w:t>
+        <w:t>https://franco-bernal.github.io/presentacion/home</w:t>
       </w:r>
-      <w:r>
-        <w:rPr>
-          <w:i/>
-          <w:iCs/>
-        </w:rPr>
-        <w:t>home</w:t>
-      </w:r>
-    </w:p>
-    <w:p>
-      <w:pPr>
-        <w:rPr>
-          <w:u w:val="single"/>
-        </w:rPr>
-      </w:pPr>
     </w:p>
     <w:p>
       <w:pPr>
@@ -176,7 +170,6 @@
     </w:p>
     <w:p>
       <w:r>
-        <w:lastRenderedPageBreak/>
         <w:t>2018 - 2020 (Titulado)</w:t>
       </w:r>
     </w:p>
@@ -185,6 +178,7 @@
         <w:pStyle w:val="Ttulo1"/>
       </w:pPr>
       <w:r>
+        <w:lastRenderedPageBreak/>
         <w:t>Resumen de Tecnologías</w:t>
       </w:r>
     </w:p>
@@ -274,14 +268,13 @@
       </w:r>
       <w:r>
         <w:br/>
-        <w:t xml:space="preserve">Desarrollo de scripts en Node.js y Python para automatizar tareas, reduciendo tiempos </w:t>
+        <w:t>Desarrollo de scripts en Node.js y Python para automatizar tareas, reduciendo tiempos operativos en un 20%.</w:t>
+      </w:r>
+      <w:r>
+        <w:br/>
       </w:r>
       <w:r>
         <w:lastRenderedPageBreak/>
-        <w:t>operativos en un 20%.</w:t>
-      </w:r>
-      <w:r>
-        <w:br/>
         <w:t>Implementación de Pruebas de Penetración que aseguraron la protección contra vulnerabilidades de inyección SQL y otros riesgos.</w:t>
       </w:r>
     </w:p>

</xml_diff>